<commit_message>
Added new stuff to Introduction chapter
</commit_message>
<xml_diff>
--- a/Requirements Analysis and Specification Document.docx
+++ b/Requirements Analysis and Specification Document.docx
@@ -384,7 +384,6 @@
           <w:color w:val="000000" w:themeColor="text1"/>
           <w:sz w:val="24"/>
           <w:szCs w:val="24"/>
-          <w:lang w:val="en-US"/>
         </w:rPr>
       </w:pPr>
       <w:r>
@@ -394,7 +393,6 @@
           <w:color w:val="000000" w:themeColor="text1"/>
           <w:sz w:val="24"/>
           <w:szCs w:val="24"/>
-          <w:lang w:val="en-US"/>
         </w:rPr>
         <w:t>Martino Andrea (</w:t>
       </w:r>
@@ -406,7 +404,6 @@
           <w:color w:val="000000" w:themeColor="text1"/>
           <w:sz w:val="24"/>
           <w:szCs w:val="24"/>
-          <w:lang w:val="en-US"/>
         </w:rPr>
         <w:t>?</w:t>
       </w:r>
@@ -417,7 +414,6 @@
           <w:color w:val="000000" w:themeColor="text1"/>
           <w:sz w:val="24"/>
           <w:szCs w:val="24"/>
-          <w:lang w:val="en-US"/>
         </w:rPr>
         <w:t>)</w:t>
       </w:r>
@@ -430,7 +426,6 @@
           <w:color w:val="000000" w:themeColor="text1"/>
           <w:sz w:val="24"/>
           <w:szCs w:val="24"/>
-          <w:lang w:val="en-US"/>
         </w:rPr>
       </w:pPr>
       <w:r>
@@ -440,7 +435,6 @@
           <w:color w:val="000000" w:themeColor="text1"/>
           <w:sz w:val="24"/>
           <w:szCs w:val="24"/>
-          <w:lang w:val="en-US"/>
         </w:rPr>
         <w:t>Marchesani Francesco (</w:t>
       </w:r>
@@ -452,7 +446,6 @@
           <w:color w:val="000000" w:themeColor="text1"/>
           <w:sz w:val="24"/>
           <w:szCs w:val="24"/>
-          <w:lang w:val="en-US"/>
         </w:rPr>
         <w:t>852444</w:t>
       </w:r>
@@ -463,7 +456,6 @@
           <w:color w:val="000000" w:themeColor="text1"/>
           <w:sz w:val="24"/>
           <w:szCs w:val="24"/>
-          <w:lang w:val="en-US"/>
         </w:rPr>
         <w:t>)</w:t>
       </w:r>
@@ -476,42 +468,28 @@
           <w:color w:val="000000" w:themeColor="text1"/>
           <w:sz w:val="24"/>
           <w:szCs w:val="24"/>
-          <w:lang w:val="en-US"/>
-        </w:rPr>
-      </w:pPr>
-    </w:p>
-    <w:p>
-      <w:pPr>
-        <w:rPr>
-          <w:rFonts w:ascii="Cambria" w:hAnsi="Cambria" w:cs="Cambria"/>
-          <w:b/>
-          <w:color w:val="000000" w:themeColor="text1"/>
-          <w:sz w:val="28"/>
-          <w:szCs w:val="28"/>
-          <w:lang w:val="en-US"/>
-        </w:rPr>
-      </w:pPr>
-      <w:r>
-        <w:rPr>
-          <w:rFonts w:ascii="Cambria" w:hAnsi="Cambria" w:cs="Cambria"/>
-          <w:b/>
-          <w:color w:val="000000" w:themeColor="text1"/>
-          <w:sz w:val="28"/>
-          <w:szCs w:val="28"/>
-          <w:lang w:val="en-US"/>
-        </w:rPr>
-        <w:t>PROFESSOR</w:t>
-      </w:r>
-      <w:r>
-        <w:rPr>
-          <w:rFonts w:ascii="Cambria" w:hAnsi="Cambria" w:cs="Cambria"/>
-          <w:b/>
-          <w:color w:val="000000" w:themeColor="text1"/>
-          <w:sz w:val="28"/>
-          <w:szCs w:val="28"/>
-          <w:lang w:val="en-US"/>
-        </w:rPr>
-        <w:t>:</w:t>
+        </w:rPr>
+      </w:pPr>
+    </w:p>
+    <w:p>
+      <w:pPr>
+        <w:rPr>
+          <w:rFonts w:ascii="Cambria" w:hAnsi="Cambria" w:cs="Cambria"/>
+          <w:b/>
+          <w:color w:val="000000" w:themeColor="text1"/>
+          <w:sz w:val="28"/>
+          <w:szCs w:val="28"/>
+        </w:rPr>
+      </w:pPr>
+      <w:r>
+        <w:rPr>
+          <w:rFonts w:ascii="Cambria" w:hAnsi="Cambria" w:cs="Cambria"/>
+          <w:b/>
+          <w:color w:val="000000" w:themeColor="text1"/>
+          <w:sz w:val="28"/>
+          <w:szCs w:val="28"/>
+        </w:rPr>
+        <w:t>PROFESSOR:</w:t>
       </w:r>
     </w:p>
     <w:p>
@@ -525,7 +503,6 @@
           <w:lang w:val="en-US"/>
         </w:rPr>
       </w:pPr>
-      <w:proofErr w:type="spellStart"/>
       <w:r>
         <w:rPr>
           <w:rFonts w:ascii="Cambria" w:hAnsi="Cambria" w:cs="Cambria"/>
@@ -535,44 +512,8 @@
           <w:szCs w:val="24"/>
           <w:lang w:val="en-US"/>
         </w:rPr>
-        <w:t>M</w:t>
-      </w:r>
-      <w:r>
-        <w:rPr>
-          <w:rFonts w:ascii="Cambria" w:hAnsi="Cambria" w:cs="Cambria"/>
-          <w:i/>
-          <w:color w:val="000000" w:themeColor="text1"/>
-          <w:sz w:val="24"/>
-          <w:szCs w:val="24"/>
-          <w:lang w:val="en-US"/>
-        </w:rPr>
-        <w:t>irandola</w:t>
-      </w:r>
-      <w:proofErr w:type="spellEnd"/>
-      <w:r>
-        <w:rPr>
-          <w:rFonts w:ascii="Cambria" w:hAnsi="Cambria" w:cs="Cambria"/>
-          <w:i/>
-          <w:color w:val="000000" w:themeColor="text1"/>
-          <w:sz w:val="24"/>
-          <w:szCs w:val="24"/>
-          <w:lang w:val="en-US"/>
-        </w:rPr>
-        <w:t xml:space="preserve"> </w:t>
-      </w:r>
-      <w:proofErr w:type="spellStart"/>
-      <w:r>
-        <w:rPr>
-          <w:rFonts w:ascii="Cambria" w:hAnsi="Cambria" w:cs="Cambria"/>
-          <w:i/>
-          <w:color w:val="000000" w:themeColor="text1"/>
-          <w:sz w:val="24"/>
-          <w:szCs w:val="24"/>
-          <w:lang w:val="en-US"/>
-        </w:rPr>
-        <w:t>Raffaela</w:t>
-      </w:r>
-      <w:proofErr w:type="spellEnd"/>
+        <w:t>Mirandola Raffaela</w:t>
+      </w:r>
     </w:p>
     <w:p>
       <w:pPr>
@@ -803,7 +744,6 @@
           <w:color w:val="333333"/>
         </w:rPr>
       </w:pPr>
-      <w:proofErr w:type="spellStart"/>
       <w:r>
         <w:rPr>
           <w:rStyle w:val="Enfasigrassetto"/>
@@ -811,17 +751,7 @@
           <w:b w:val="0"/>
           <w:color w:val="333333"/>
         </w:rPr>
-        <w:t>myTaxiService</w:t>
-      </w:r>
-      <w:proofErr w:type="spellEnd"/>
-      <w:r>
-        <w:rPr>
-          <w:rStyle w:val="Enfasigrassetto"/>
-          <w:rFonts w:ascii="Arial" w:hAnsi="Arial" w:cs="Arial"/>
-          <w:b w:val="0"/>
-          <w:color w:val="333333"/>
-        </w:rPr>
-        <w:t>: main goals</w:t>
+        <w:t>myTaxiService: main goals</w:t>
       </w:r>
     </w:p>
     <w:p>
@@ -990,198 +920,24 @@
     <w:p>
       <w:pPr>
         <w:pStyle w:val="NormaleWeb"/>
-        <w:numPr>
-          <w:ilvl w:val="1"/>
-          <w:numId w:val="1"/>
-        </w:numPr>
         <w:shd w:val="clear" w:color="auto" w:fill="FFFFFF"/>
-        <w:spacing w:before="0" w:beforeAutospacing="0" w:after="0" w:afterAutospacing="0"/>
-        <w:rPr>
-          <w:rStyle w:val="Enfasigrassetto"/>
-          <w:rFonts w:ascii="Arial" w:hAnsi="Arial" w:cs="Arial"/>
-          <w:b w:val="0"/>
-          <w:color w:val="333333"/>
-        </w:rPr>
-      </w:pPr>
-      <w:r>
-        <w:rPr>
-          <w:rStyle w:val="Enfasigrassetto"/>
-          <w:rFonts w:ascii="Arial" w:hAnsi="Arial" w:cs="Arial"/>
-          <w:b w:val="0"/>
-          <w:color w:val="333333"/>
-        </w:rPr>
-        <w:t>Purpose of the requirements model</w:t>
-      </w:r>
-    </w:p>
-    <w:p>
-      <w:pPr>
-        <w:pStyle w:val="NormaleWeb"/>
-        <w:numPr>
-          <w:ilvl w:val="1"/>
-          <w:numId w:val="1"/>
-        </w:numPr>
-        <w:shd w:val="clear" w:color="auto" w:fill="FFFFFF"/>
-        <w:spacing w:before="0" w:beforeAutospacing="0" w:after="0" w:afterAutospacing="0"/>
-        <w:rPr>
-          <w:rStyle w:val="Enfasigrassetto"/>
-          <w:rFonts w:ascii="Arial" w:hAnsi="Arial" w:cs="Arial"/>
-          <w:b w:val="0"/>
-          <w:color w:val="333333"/>
-        </w:rPr>
-      </w:pPr>
-      <w:r>
-        <w:rPr>
-          <w:rStyle w:val="Enfasigrassetto"/>
-          <w:rFonts w:ascii="Arial" w:hAnsi="Arial" w:cs="Arial"/>
-          <w:b w:val="0"/>
-          <w:color w:val="333333"/>
-        </w:rPr>
-        <w:t>RASD Approach: “The world and the machine”</w:t>
-      </w:r>
-    </w:p>
-    <w:p>
-      <w:pPr>
-        <w:pStyle w:val="NormaleWeb"/>
-        <w:numPr>
-          <w:ilvl w:val="1"/>
-          <w:numId w:val="1"/>
-        </w:numPr>
-        <w:shd w:val="clear" w:color="auto" w:fill="FFFFFF"/>
-        <w:spacing w:before="0" w:beforeAutospacing="0" w:after="0" w:afterAutospacing="0"/>
-        <w:rPr>
-          <w:rStyle w:val="Enfasigrassetto"/>
-          <w:rFonts w:ascii="Arial" w:hAnsi="Arial" w:cs="Arial"/>
-          <w:b w:val="0"/>
-          <w:color w:val="333333"/>
-        </w:rPr>
-      </w:pPr>
-      <w:proofErr w:type="spellStart"/>
-      <w:r>
-        <w:rPr>
-          <w:rStyle w:val="Enfasigrassetto"/>
-          <w:rFonts w:ascii="Arial" w:hAnsi="Arial" w:cs="Arial"/>
-          <w:b w:val="0"/>
-          <w:color w:val="333333"/>
-        </w:rPr>
-        <w:t>myTaxiService</w:t>
-      </w:r>
-      <w:proofErr w:type="spellEnd"/>
-      <w:r>
-        <w:rPr>
-          <w:rStyle w:val="Enfasigrassetto"/>
-          <w:rFonts w:ascii="Arial" w:hAnsi="Arial" w:cs="Arial"/>
-          <w:b w:val="0"/>
-          <w:color w:val="333333"/>
-        </w:rPr>
-        <w:t>: main goals</w:t>
-      </w:r>
-    </w:p>
-    <w:p>
-      <w:pPr>
-        <w:pStyle w:val="NormaleWeb"/>
-        <w:numPr>
-          <w:ilvl w:val="1"/>
-          <w:numId w:val="1"/>
-        </w:numPr>
-        <w:shd w:val="clear" w:color="auto" w:fill="FFFFFF"/>
-        <w:spacing w:before="0" w:beforeAutospacing="0" w:after="0" w:afterAutospacing="0"/>
-        <w:rPr>
-          <w:rStyle w:val="Enfasigrassetto"/>
-          <w:rFonts w:ascii="Arial" w:hAnsi="Arial" w:cs="Arial"/>
-          <w:b w:val="0"/>
-          <w:color w:val="333333"/>
-        </w:rPr>
-      </w:pPr>
-      <w:r>
-        <w:rPr>
-          <w:rStyle w:val="Enfasigrassetto"/>
-          <w:rFonts w:ascii="Arial" w:hAnsi="Arial" w:cs="Arial"/>
-          <w:b w:val="0"/>
-          <w:color w:val="333333"/>
-        </w:rPr>
-        <w:t>Current state of the service and future prospect</w:t>
-      </w:r>
-    </w:p>
-    <w:p>
-      <w:pPr>
-        <w:pStyle w:val="NormaleWeb"/>
-        <w:numPr>
-          <w:ilvl w:val="1"/>
-          <w:numId w:val="1"/>
-        </w:numPr>
-        <w:shd w:val="clear" w:color="auto" w:fill="FFFFFF"/>
-        <w:spacing w:before="0" w:beforeAutospacing="0" w:after="0" w:afterAutospacing="0"/>
-        <w:rPr>
-          <w:rStyle w:val="Enfasigrassetto"/>
-          <w:rFonts w:ascii="Arial" w:hAnsi="Arial" w:cs="Arial"/>
-          <w:b w:val="0"/>
-          <w:color w:val="333333"/>
-        </w:rPr>
-      </w:pPr>
-      <w:r>
-        <w:rPr>
-          <w:rStyle w:val="Enfasigrassetto"/>
-          <w:rFonts w:ascii="Arial" w:hAnsi="Arial" w:cs="Arial"/>
-          <w:b w:val="0"/>
-          <w:color w:val="333333"/>
-        </w:rPr>
-        <w:t>Limitations of the product and new features possibilities</w:t>
-      </w:r>
-    </w:p>
-    <w:p>
-      <w:pPr>
-        <w:pStyle w:val="NormaleWeb"/>
-        <w:numPr>
-          <w:ilvl w:val="1"/>
-          <w:numId w:val="1"/>
-        </w:numPr>
-        <w:shd w:val="clear" w:color="auto" w:fill="FFFFFF"/>
-        <w:spacing w:before="0" w:beforeAutospacing="0" w:after="0" w:afterAutospacing="0"/>
-        <w:rPr>
-          <w:rFonts w:ascii="Arial" w:hAnsi="Arial" w:cs="Arial"/>
-          <w:bCs/>
-          <w:color w:val="333333"/>
-        </w:rPr>
-      </w:pPr>
-      <w:r>
         <w:rPr>
           <w:rFonts w:ascii="Arial" w:hAnsi="Arial" w:cs="Arial"/>
           <w:color w:val="333333"/>
-          <w:shd w:val="clear" w:color="auto" w:fill="FFFFFF"/>
-        </w:rPr>
-        <w:t>Definitions, acronyms and abbreviations</w:t>
-      </w:r>
-    </w:p>
-    <w:p>
-      <w:pPr>
-        <w:pStyle w:val="NormaleWeb"/>
-        <w:numPr>
-          <w:ilvl w:val="1"/>
-          <w:numId w:val="1"/>
-        </w:numPr>
-        <w:shd w:val="clear" w:color="auto" w:fill="FFFFFF"/>
-        <w:spacing w:before="0" w:beforeAutospacing="0" w:after="0" w:afterAutospacing="0"/>
-        <w:rPr>
-          <w:rStyle w:val="Enfasigrassetto"/>
-          <w:rFonts w:ascii="Arial" w:hAnsi="Arial" w:cs="Arial"/>
-          <w:b w:val="0"/>
-          <w:color w:val="333333"/>
+          <w:sz w:val="21"/>
+          <w:szCs w:val="21"/>
         </w:rPr>
       </w:pPr>
       <w:r>
         <w:rPr>
           <w:rFonts w:ascii="Arial" w:hAnsi="Arial" w:cs="Arial"/>
           <w:color w:val="333333"/>
-          <w:shd w:val="clear" w:color="auto" w:fill="FFFFFF"/>
-        </w:rPr>
-        <w:t>References</w:t>
-      </w:r>
-    </w:p>
-    <w:p>
-      <w:pPr>
-        <w:pStyle w:val="NormaleWeb"/>
-        <w:shd w:val="clear" w:color="auto" w:fill="FFFFFF"/>
-        <w:ind w:left="720"/>
+          <w:sz w:val="21"/>
+          <w:szCs w:val="21"/>
+        </w:rPr>
+        <w:t>3.</w:t>
+      </w:r>
+      <w:r>
         <w:rPr>
           <w:rStyle w:val="Enfasigrassetto"/>
           <w:rFonts w:ascii="Arial" w:hAnsi="Arial" w:cs="Arial"/>
@@ -1189,19 +945,8 @@
           <w:sz w:val="21"/>
           <w:szCs w:val="21"/>
         </w:rPr>
-      </w:pPr>
-    </w:p>
-    <w:p>
-      <w:pPr>
-        <w:pStyle w:val="NormaleWeb"/>
-        <w:shd w:val="clear" w:color="auto" w:fill="FFFFFF"/>
-        <w:rPr>
-          <w:rFonts w:ascii="Arial" w:hAnsi="Arial" w:cs="Arial"/>
-          <w:color w:val="333333"/>
-          <w:sz w:val="21"/>
-          <w:szCs w:val="21"/>
-        </w:rPr>
-      </w:pPr>
+        <w:t>Specific requirements</w:t>
+      </w:r>
       <w:r>
         <w:rPr>
           <w:rStyle w:val="Enfasigrassetto"/>
@@ -1210,18 +955,20 @@
           <w:sz w:val="21"/>
           <w:szCs w:val="21"/>
         </w:rPr>
-        <w:t>2.   General description</w:t>
-      </w:r>
-      <w:r>
+        <w:t xml:space="preserve"> and UML diagrams</w:t>
+      </w:r>
+    </w:p>
+    <w:p>
+      <w:pPr>
+        <w:pStyle w:val="NormaleWeb"/>
+        <w:shd w:val="clear" w:color="auto" w:fill="FFFFFF"/>
         <w:rPr>
           <w:rFonts w:ascii="Arial" w:hAnsi="Arial" w:cs="Arial"/>
           <w:color w:val="333333"/>
           <w:sz w:val="21"/>
           <w:szCs w:val="21"/>
         </w:rPr>
-        <w:br/>
-        <w:t>2.1   Product perspective</w:t>
-      </w:r>
+      </w:pPr>
       <w:r>
         <w:rPr>
           <w:rFonts w:ascii="Arial" w:hAnsi="Arial" w:cs="Arial"/>
@@ -1229,19 +976,20 @@
           <w:sz w:val="21"/>
           <w:szCs w:val="21"/>
         </w:rPr>
-        <w:br/>
-        <w:t>2.2   Product functions</w:t>
-      </w:r>
-      <w:r>
+        <w:t>[…]</w:t>
+      </w:r>
+    </w:p>
+    <w:p>
+      <w:pPr>
+        <w:pStyle w:val="NormaleWeb"/>
+        <w:shd w:val="clear" w:color="auto" w:fill="FFFFFF"/>
         <w:rPr>
           <w:rFonts w:ascii="Arial" w:hAnsi="Arial" w:cs="Arial"/>
           <w:color w:val="333333"/>
           <w:sz w:val="21"/>
           <w:szCs w:val="21"/>
         </w:rPr>
-        <w:br/>
-        <w:t>2.3   User characteristics</w:t>
-      </w:r>
+      </w:pPr>
       <w:r>
         <w:rPr>
           <w:rFonts w:ascii="Arial" w:hAnsi="Arial" w:cs="Arial"/>
@@ -1249,39 +997,7 @@
           <w:sz w:val="21"/>
           <w:szCs w:val="21"/>
         </w:rPr>
-        <w:br/>
-        <w:t>2.4   General constraints</w:t>
-      </w:r>
-      <w:r>
-        <w:rPr>
-          <w:rFonts w:ascii="Arial" w:hAnsi="Arial" w:cs="Arial"/>
-          <w:color w:val="333333"/>
-          <w:sz w:val="21"/>
-          <w:szCs w:val="21"/>
-        </w:rPr>
-        <w:br/>
-        <w:t>2.5   Assumptions and dependencies</w:t>
-      </w:r>
-    </w:p>
-    <w:p>
-      <w:pPr>
-        <w:pStyle w:val="NormaleWeb"/>
-        <w:shd w:val="clear" w:color="auto" w:fill="FFFFFF"/>
-        <w:rPr>
-          <w:rFonts w:ascii="Arial" w:hAnsi="Arial" w:cs="Arial"/>
-          <w:color w:val="333333"/>
-          <w:sz w:val="21"/>
-          <w:szCs w:val="21"/>
-        </w:rPr>
-      </w:pPr>
-      <w:r>
-        <w:rPr>
-          <w:rFonts w:ascii="Arial" w:hAnsi="Arial" w:cs="Arial"/>
-          <w:color w:val="333333"/>
-          <w:sz w:val="21"/>
-          <w:szCs w:val="21"/>
-        </w:rPr>
-        <w:t>3.</w:t>
+        <w:t>4.</w:t>
       </w:r>
       <w:r>
         <w:rPr>
@@ -1291,415 +1007,2127 @@
           <w:sz w:val="21"/>
           <w:szCs w:val="21"/>
         </w:rPr>
-        <w:t>Specific requirements</w:t>
-      </w:r>
-      <w:r>
-        <w:rPr>
-          <w:rStyle w:val="Enfasigrassetto"/>
-          <w:rFonts w:ascii="Arial" w:hAnsi="Arial" w:cs="Arial"/>
-          <w:color w:val="333333"/>
-          <w:sz w:val="21"/>
-          <w:szCs w:val="21"/>
+        <w:t>Alloy Model</w:t>
+      </w:r>
+    </w:p>
+    <w:p>
+      <w:pPr>
+        <w:rPr>
+          <w:rFonts w:ascii="Cambria" w:hAnsi="Cambria" w:cs="Cambria"/>
+          <w:b/>
+          <w:color w:val="000000" w:themeColor="text1"/>
+          <w:sz w:val="28"/>
+          <w:szCs w:val="28"/>
+          <w:lang w:val="en-US"/>
+        </w:rPr>
+      </w:pPr>
+    </w:p>
+    <w:p>
+      <w:pPr>
+        <w:rPr>
+          <w:rFonts w:ascii="Cambria" w:hAnsi="Cambria" w:cs="Cambria"/>
+          <w:b/>
+          <w:color w:val="000000" w:themeColor="text1"/>
+          <w:sz w:val="28"/>
+          <w:szCs w:val="28"/>
+          <w:lang w:val="en-US"/>
+        </w:rPr>
+      </w:pPr>
+    </w:p>
+    <w:p>
+      <w:pPr>
+        <w:rPr>
+          <w:rFonts w:ascii="Cambria" w:hAnsi="Cambria" w:cs="Cambria"/>
+          <w:b/>
+          <w:color w:val="000000" w:themeColor="text1"/>
+          <w:sz w:val="28"/>
+          <w:szCs w:val="28"/>
+          <w:lang w:val="en-US"/>
+        </w:rPr>
+      </w:pPr>
+    </w:p>
+    <w:p>
+      <w:pPr>
+        <w:rPr>
+          <w:rFonts w:ascii="Cambria" w:hAnsi="Cambria" w:cs="Cambria"/>
+          <w:b/>
+          <w:color w:val="000000" w:themeColor="text1"/>
+          <w:sz w:val="28"/>
+          <w:szCs w:val="28"/>
+          <w:lang w:val="en-US"/>
+        </w:rPr>
+      </w:pPr>
+    </w:p>
+    <w:p>
+      <w:pPr>
+        <w:rPr>
+          <w:rFonts w:ascii="Cambria" w:hAnsi="Cambria" w:cs="Cambria"/>
+          <w:b/>
+          <w:color w:val="000000" w:themeColor="text1"/>
+          <w:sz w:val="28"/>
+          <w:szCs w:val="28"/>
+          <w:lang w:val="en-US"/>
+        </w:rPr>
+      </w:pPr>
+    </w:p>
+    <w:p>
+      <w:pPr>
+        <w:rPr>
+          <w:rFonts w:ascii="Cambria" w:hAnsi="Cambria" w:cs="Cambria"/>
+          <w:b/>
+          <w:color w:val="000000" w:themeColor="text1"/>
+          <w:sz w:val="28"/>
+          <w:szCs w:val="28"/>
+          <w:lang w:val="en-US"/>
+        </w:rPr>
+      </w:pPr>
+    </w:p>
+    <w:p>
+      <w:pPr>
+        <w:rPr>
+          <w:rFonts w:ascii="Cambria" w:hAnsi="Cambria" w:cs="Cambria"/>
+          <w:b/>
+          <w:color w:val="000000" w:themeColor="text1"/>
+          <w:sz w:val="28"/>
+          <w:szCs w:val="28"/>
+          <w:lang w:val="en-US"/>
+        </w:rPr>
+      </w:pPr>
+    </w:p>
+    <w:p>
+      <w:pPr>
+        <w:rPr>
+          <w:rFonts w:ascii="Cambria" w:hAnsi="Cambria" w:cs="Cambria"/>
+          <w:b/>
+          <w:color w:val="000000" w:themeColor="text1"/>
+          <w:sz w:val="28"/>
+          <w:szCs w:val="28"/>
+          <w:lang w:val="en-US"/>
+        </w:rPr>
+      </w:pPr>
+    </w:p>
+    <w:p>
+      <w:pPr>
+        <w:rPr>
+          <w:rFonts w:ascii="Cambria" w:hAnsi="Cambria" w:cs="Cambria"/>
+          <w:b/>
+          <w:color w:val="000000" w:themeColor="text1"/>
+          <w:sz w:val="28"/>
+          <w:szCs w:val="28"/>
+          <w:lang w:val="en-US"/>
+        </w:rPr>
+      </w:pPr>
+    </w:p>
+    <w:p>
+      <w:pPr>
+        <w:rPr>
+          <w:rFonts w:ascii="Cambria" w:hAnsi="Cambria" w:cs="Cambria"/>
+          <w:b/>
+          <w:color w:val="000000" w:themeColor="text1"/>
+          <w:sz w:val="28"/>
+          <w:szCs w:val="28"/>
+          <w:lang w:val="en-US"/>
+        </w:rPr>
+      </w:pPr>
+    </w:p>
+    <w:p>
+      <w:pPr>
+        <w:rPr>
+          <w:rFonts w:ascii="Cambria" w:hAnsi="Cambria" w:cs="Cambria"/>
+          <w:b/>
+          <w:color w:val="000000" w:themeColor="text1"/>
+          <w:sz w:val="28"/>
+          <w:szCs w:val="28"/>
+          <w:lang w:val="en-US"/>
+        </w:rPr>
+      </w:pPr>
+    </w:p>
+    <w:p>
+      <w:pPr>
+        <w:rPr>
+          <w:rFonts w:ascii="Cambria" w:hAnsi="Cambria" w:cs="Cambria"/>
+          <w:b/>
+          <w:color w:val="000000" w:themeColor="text1"/>
+          <w:sz w:val="28"/>
+          <w:szCs w:val="28"/>
+          <w:lang w:val="en-US"/>
+        </w:rPr>
+      </w:pPr>
+    </w:p>
+    <w:p>
+      <w:pPr>
+        <w:rPr>
+          <w:rFonts w:ascii="Cambria" w:hAnsi="Cambria" w:cs="Cambria"/>
+          <w:b/>
+          <w:color w:val="000000" w:themeColor="text1"/>
+          <w:sz w:val="28"/>
+          <w:szCs w:val="28"/>
+          <w:lang w:val="en-US"/>
+        </w:rPr>
+      </w:pPr>
+    </w:p>
+    <w:p>
+      <w:pPr>
+        <w:rPr>
+          <w:rFonts w:ascii="Cambria" w:hAnsi="Cambria" w:cs="Cambria"/>
+          <w:b/>
+          <w:color w:val="000000" w:themeColor="text1"/>
+          <w:sz w:val="28"/>
+          <w:szCs w:val="28"/>
+          <w:lang w:val="en-US"/>
+        </w:rPr>
+      </w:pPr>
+    </w:p>
+    <w:p>
+      <w:pPr>
+        <w:rPr>
+          <w:rFonts w:ascii="Cambria" w:hAnsi="Cambria" w:cs="Cambria"/>
+          <w:b/>
+          <w:color w:val="000000" w:themeColor="text1"/>
+          <w:sz w:val="28"/>
+          <w:szCs w:val="28"/>
+          <w:lang w:val="en-US"/>
+        </w:rPr>
+      </w:pPr>
+    </w:p>
+    <w:p>
+      <w:pPr>
+        <w:rPr>
+          <w:rFonts w:ascii="Cambria" w:hAnsi="Cambria" w:cs="Cambria"/>
+          <w:b/>
+          <w:color w:val="000000" w:themeColor="text1"/>
+          <w:sz w:val="28"/>
+          <w:szCs w:val="28"/>
+          <w:lang w:val="en-US"/>
+        </w:rPr>
+      </w:pPr>
+    </w:p>
+    <w:p>
+      <w:pPr>
+        <w:rPr>
+          <w:rFonts w:ascii="Cambria" w:hAnsi="Cambria" w:cs="Cambria"/>
+          <w:b/>
+          <w:color w:val="000000" w:themeColor="text1"/>
+          <w:sz w:val="44"/>
+          <w:szCs w:val="44"/>
+          <w:lang w:val="en-US"/>
+        </w:rPr>
+      </w:pPr>
+      <w:r>
+        <w:rPr>
+          <w:rFonts w:ascii="Cambria" w:hAnsi="Cambria" w:cs="Cambria"/>
+          <w:b/>
+          <w:color w:val="000000" w:themeColor="text1"/>
+          <w:sz w:val="44"/>
+          <w:szCs w:val="44"/>
+          <w:lang w:val="en-US"/>
+        </w:rPr>
+        <w:t>Introduction</w:t>
+      </w:r>
+    </w:p>
+    <w:p>
+      <w:pPr>
+        <w:rPr>
+          <w:rFonts w:ascii="Cambria" w:hAnsi="Cambria" w:cs="Cambria"/>
+          <w:b/>
+          <w:color w:val="000000" w:themeColor="text1"/>
+          <w:sz w:val="28"/>
+          <w:szCs w:val="28"/>
+          <w:lang w:val="en-US"/>
+        </w:rPr>
+      </w:pPr>
+    </w:p>
+    <w:p>
+      <w:pPr>
+        <w:pStyle w:val="Paragrafoelenco"/>
+        <w:rPr>
+          <w:rFonts w:ascii="Cambria" w:hAnsi="Cambria" w:cs="Cambria"/>
+          <w:b/>
+          <w:color w:val="000000" w:themeColor="text1"/>
+          <w:sz w:val="28"/>
+          <w:szCs w:val="28"/>
+          <w:lang w:val="en-US"/>
+        </w:rPr>
+      </w:pPr>
+      <w:r>
+        <w:rPr>
+          <w:rFonts w:ascii="Cambria" w:hAnsi="Cambria" w:cs="Cambria"/>
+          <w:b/>
+          <w:color w:val="000000" w:themeColor="text1"/>
+          <w:sz w:val="28"/>
+          <w:szCs w:val="28"/>
+          <w:lang w:val="en-US"/>
+        </w:rPr>
+        <w:t xml:space="preserve">1.1 </w:t>
+      </w:r>
+      <w:r>
+        <w:rPr>
+          <w:rFonts w:ascii="Cambria" w:hAnsi="Cambria" w:cs="Cambria"/>
+          <w:b/>
+          <w:color w:val="000000" w:themeColor="text1"/>
+          <w:sz w:val="28"/>
+          <w:szCs w:val="28"/>
+          <w:lang w:val="en-US"/>
+        </w:rPr>
+        <w:t>Purpose of the requirements model</w:t>
+      </w:r>
+    </w:p>
+    <w:p>
+      <w:pPr>
+        <w:rPr>
+          <w:rFonts w:ascii="Cambria" w:hAnsi="Cambria" w:cs="Cambria"/>
+          <w:color w:val="000000" w:themeColor="text1"/>
+          <w:sz w:val="24"/>
+          <w:szCs w:val="24"/>
+          <w:lang w:val="en-US"/>
+        </w:rPr>
+      </w:pPr>
+    </w:p>
+    <w:p>
+      <w:pPr>
+        <w:rPr>
+          <w:rFonts w:ascii="Cambria" w:hAnsi="Cambria" w:cs="Cambria"/>
+          <w:color w:val="000000" w:themeColor="text1"/>
+          <w:sz w:val="24"/>
+          <w:szCs w:val="24"/>
+          <w:lang w:val="en-US"/>
+        </w:rPr>
+      </w:pPr>
+      <w:r>
+        <w:rPr>
+          <w:rFonts w:ascii="Cambria" w:hAnsi="Cambria" w:cs="Cambria"/>
+          <w:color w:val="000000" w:themeColor="text1"/>
+          <w:sz w:val="24"/>
+          <w:szCs w:val="24"/>
+          <w:lang w:val="en-US"/>
+        </w:rPr>
+        <w:t>The main purpose of this RASD (</w:t>
+      </w:r>
+      <w:r>
+        <w:rPr>
+          <w:rFonts w:ascii="Cambria" w:hAnsi="Cambria" w:cs="Cambria"/>
+          <w:i/>
+          <w:color w:val="000000" w:themeColor="text1"/>
+          <w:sz w:val="24"/>
+          <w:szCs w:val="24"/>
+          <w:lang w:val="en-US"/>
+        </w:rPr>
+        <w:t>Requirements Analysis and Specification Document</w:t>
+      </w:r>
+      <w:r>
+        <w:rPr>
+          <w:rFonts w:ascii="Cambria" w:hAnsi="Cambria" w:cs="Cambria"/>
+          <w:color w:val="000000" w:themeColor="text1"/>
+          <w:sz w:val="24"/>
+          <w:szCs w:val="24"/>
+          <w:lang w:val="en-US"/>
+        </w:rPr>
+        <w:t xml:space="preserve">) is to examine in depth the phases of analysis and specification of the project requirements. </w:t>
+      </w:r>
+    </w:p>
+    <w:p>
+      <w:pPr>
+        <w:rPr>
+          <w:rFonts w:ascii="Cambria" w:hAnsi="Cambria" w:cs="Cambria"/>
+          <w:color w:val="000000" w:themeColor="text1"/>
+          <w:sz w:val="24"/>
+          <w:szCs w:val="24"/>
+          <w:lang w:val="en-US"/>
+        </w:rPr>
+      </w:pPr>
+      <w:r>
+        <w:rPr>
+          <w:rFonts w:ascii="Cambria" w:hAnsi="Cambria" w:cs="Cambria"/>
+          <w:color w:val="000000" w:themeColor="text1"/>
+          <w:sz w:val="24"/>
+          <w:szCs w:val="24"/>
+          <w:lang w:val="en-US"/>
+        </w:rPr>
+        <w:t xml:space="preserve">The project name is </w:t>
+      </w:r>
+      <w:r>
+        <w:rPr>
+          <w:rFonts w:ascii="Cambria" w:hAnsi="Cambria" w:cs="Cambria"/>
+          <w:i/>
+          <w:color w:val="000000" w:themeColor="text1"/>
+          <w:sz w:val="24"/>
+          <w:szCs w:val="24"/>
+          <w:lang w:val="en-US"/>
+        </w:rPr>
+        <w:t>myTaxi</w:t>
+      </w:r>
+      <w:r>
+        <w:rPr>
+          <w:rFonts w:ascii="Cambria" w:hAnsi="Cambria" w:cs="Cambria"/>
+          <w:i/>
+          <w:color w:val="000000" w:themeColor="text1"/>
+          <w:sz w:val="24"/>
+          <w:szCs w:val="24"/>
+          <w:lang w:val="en-US"/>
+        </w:rPr>
+        <w:t>Driver</w:t>
+      </w:r>
+      <w:r>
+        <w:rPr>
+          <w:rFonts w:ascii="Cambria" w:hAnsi="Cambria" w:cs="Cambria"/>
+          <w:color w:val="000000" w:themeColor="text1"/>
+          <w:sz w:val="24"/>
+          <w:szCs w:val="24"/>
+          <w:lang w:val="en-US"/>
+        </w:rPr>
+        <w:t xml:space="preserve">, which is the Software Engineering 2 project of year 2015/16 at Politecnico di Milano. </w:t>
+      </w:r>
+    </w:p>
+    <w:p>
+      <w:pPr>
+        <w:rPr>
+          <w:rFonts w:ascii="Cambria" w:hAnsi="Cambria" w:cs="Cambria"/>
+          <w:color w:val="000000" w:themeColor="text1"/>
+          <w:sz w:val="24"/>
+          <w:szCs w:val="24"/>
+          <w:lang w:val="en-US"/>
+        </w:rPr>
+      </w:pPr>
+      <w:r>
+        <w:rPr>
+          <w:rFonts w:ascii="Cambria" w:hAnsi="Cambria" w:cs="Cambria"/>
+          <w:color w:val="000000" w:themeColor="text1"/>
+          <w:sz w:val="24"/>
+          <w:szCs w:val="24"/>
+          <w:lang w:val="en-US"/>
+        </w:rPr>
+        <w:t xml:space="preserve">The reference model used in this project is </w:t>
+      </w:r>
+      <w:r>
+        <w:rPr>
+          <w:rFonts w:ascii="Cambria" w:hAnsi="Cambria" w:cs="Cambria"/>
+          <w:b/>
+          <w:color w:val="000000" w:themeColor="text1"/>
+          <w:sz w:val="24"/>
+          <w:szCs w:val="24"/>
+          <w:lang w:val="en-US"/>
+        </w:rPr>
+        <w:t>IEEE/ANSI 830-1998</w:t>
+      </w:r>
+      <w:r>
+        <w:rPr>
+          <w:rFonts w:ascii="Cambria" w:hAnsi="Cambria" w:cs="Cambria"/>
+          <w:color w:val="000000" w:themeColor="text1"/>
+          <w:sz w:val="24"/>
+          <w:szCs w:val="24"/>
+          <w:lang w:val="en-US"/>
+        </w:rPr>
+        <w:t>. This is one of the most widely known requirements document standard. It is important to underline that the specifications of this document may evolve in the future (this may occurs for several causes).</w:t>
+      </w:r>
+    </w:p>
+    <w:p>
+      <w:pPr>
+        <w:rPr>
+          <w:rFonts w:ascii="Cambria" w:hAnsi="Cambria" w:cs="Cambria"/>
+          <w:color w:val="000000" w:themeColor="text1"/>
+          <w:sz w:val="24"/>
+          <w:szCs w:val="24"/>
+          <w:lang w:val="en-US"/>
+        </w:rPr>
+      </w:pPr>
+      <w:r>
+        <w:rPr>
+          <w:rFonts w:ascii="Cambria" w:hAnsi="Cambria" w:cs="Cambria"/>
+          <w:color w:val="000000" w:themeColor="text1"/>
+          <w:sz w:val="24"/>
+          <w:szCs w:val="24"/>
+          <w:lang w:val="en-US"/>
+        </w:rPr>
+        <w:t>Anyway, we will try to maintain coherence with this document in the next steps as much as possible.</w:t>
+      </w:r>
+    </w:p>
+    <w:p>
+      <w:pPr>
+        <w:jc w:val="center"/>
+        <w:rPr>
+          <w:rFonts w:ascii="Cambria" w:hAnsi="Cambria" w:cs="Cambria"/>
+          <w:color w:val="000000" w:themeColor="text1"/>
+          <w:sz w:val="24"/>
+          <w:szCs w:val="24"/>
+          <w:lang w:val="en-US"/>
+        </w:rPr>
+      </w:pPr>
+    </w:p>
+    <w:p>
+      <w:pPr>
+        <w:jc w:val="center"/>
+        <w:rPr>
+          <w:rFonts w:ascii="Cambria" w:hAnsi="Cambria" w:cs="Cambria"/>
+          <w:color w:val="000000" w:themeColor="text1"/>
+          <w:sz w:val="24"/>
+          <w:szCs w:val="24"/>
+          <w:lang w:val="en-US"/>
+        </w:rPr>
+      </w:pPr>
+      <w:r>
+        <w:rPr>
+          <w:rFonts w:ascii="Cambria" w:hAnsi="Cambria" w:cs="Cambria"/>
+          <w:noProof/>
+          <w:color w:val="000000" w:themeColor="text1"/>
+          <w:sz w:val="24"/>
+          <w:szCs w:val="24"/>
+          <w:lang w:val="en-US"/>
+        </w:rPr>
+        <mc:AlternateContent>
+          <mc:Choice Requires="wps">
+            <w:drawing>
+              <wp:anchor distT="0" distB="0" distL="114300" distR="114300" simplePos="0" relativeHeight="251659264" behindDoc="0" locked="0" layoutInCell="1" allowOverlap="1" wp14:anchorId="4B304D60" wp14:editId="17154022">
+                <wp:simplePos x="0" y="0"/>
+                <wp:positionH relativeFrom="column">
+                  <wp:posOffset>394335</wp:posOffset>
+                </wp:positionH>
+                <wp:positionV relativeFrom="paragraph">
+                  <wp:posOffset>8890</wp:posOffset>
+                </wp:positionV>
+                <wp:extent cx="2143125" cy="933450"/>
+                <wp:effectExtent l="0" t="0" r="28575" b="19050"/>
+                <wp:wrapNone/>
+                <wp:docPr id="1" name="Ovale 1"/>
+                <wp:cNvGraphicFramePr/>
+                <a:graphic xmlns:a="http://schemas.openxmlformats.org/drawingml/2006/main">
+                  <a:graphicData uri="http://schemas.microsoft.com/office/word/2010/wordprocessingShape">
+                    <wps:wsp>
+                      <wps:cNvSpPr/>
+                      <wps:spPr>
+                        <a:xfrm>
+                          <a:off x="0" y="0"/>
+                          <a:ext cx="2143125" cy="933450"/>
+                        </a:xfrm>
+                        <a:prstGeom prst="ellipse">
+                          <a:avLst/>
+                        </a:prstGeom>
+                      </wps:spPr>
+                      <wps:style>
+                        <a:lnRef idx="1">
+                          <a:schemeClr val="accent1"/>
+                        </a:lnRef>
+                        <a:fillRef idx="3">
+                          <a:schemeClr val="accent1"/>
+                        </a:fillRef>
+                        <a:effectRef idx="2">
+                          <a:schemeClr val="accent1"/>
+                        </a:effectRef>
+                        <a:fontRef idx="minor">
+                          <a:schemeClr val="lt1"/>
+                        </a:fontRef>
+                      </wps:style>
+                      <wps:txbx>
+                        <w:txbxContent>
+                          <w:p>
+                            <w:pPr>
+                              <w:jc w:val="center"/>
+                              <w:rPr>
+                                <w:b/>
+                                <w:sz w:val="32"/>
+                                <w:szCs w:val="32"/>
+                              </w:rPr>
+                            </w:pPr>
+                            <w:r>
+                              <w:rPr>
+                                <w:b/>
+                                <w:sz w:val="32"/>
+                                <w:szCs w:val="32"/>
+                              </w:rPr>
+                              <w:t>RASD</w:t>
+                            </w:r>
+                          </w:p>
+                          <w:p>
+                            <w:pPr>
+                              <w:jc w:val="center"/>
+                            </w:pPr>
+                            <w:r>
+                              <w:t>Deadline: 06/11/2015</w:t>
+                            </w:r>
+                          </w:p>
+                          <w:p>
+                            <w:pPr>
+                              <w:jc w:val="center"/>
+                            </w:pPr>
+                          </w:p>
+                        </w:txbxContent>
+                      </wps:txbx>
+                      <wps:bodyPr rot="0" spcFirstLastPara="0" vertOverflow="overflow" horzOverflow="overflow" vert="horz" wrap="square" lIns="91440" tIns="45720" rIns="91440" bIns="45720" numCol="1" spcCol="0" rtlCol="0" fromWordArt="0" anchor="ctr" anchorCtr="0" forceAA="0" compatLnSpc="1">
+                        <a:prstTxWarp prst="textNoShape">
+                          <a:avLst/>
+                        </a:prstTxWarp>
+                        <a:noAutofit/>
+                      </wps:bodyPr>
+                    </wps:wsp>
+                  </a:graphicData>
+                </a:graphic>
+                <wp14:sizeRelH relativeFrom="margin">
+                  <wp14:pctWidth>0</wp14:pctWidth>
+                </wp14:sizeRelH>
+                <wp14:sizeRelV relativeFrom="margin">
+                  <wp14:pctHeight>0</wp14:pctHeight>
+                </wp14:sizeRelV>
+              </wp:anchor>
+            </w:drawing>
+          </mc:Choice>
+          <mc:Fallback>
+            <w:pict>
+              <v:oval w14:anchorId="4B304D60" id="Ovale 1" o:spid="_x0000_s1026" style="position:absolute;left:0;text-align:left;margin-left:31.05pt;margin-top:.7pt;width:168.75pt;height:73.5pt;z-index:251659264;visibility:visible;mso-wrap-style:square;mso-width-percent:0;mso-height-percent:0;mso-wrap-distance-left:9pt;mso-wrap-distance-top:0;mso-wrap-distance-right:9pt;mso-wrap-distance-bottom:0;mso-position-horizontal:absolute;mso-position-horizontal-relative:text;mso-position-vertical:absolute;mso-position-vertical-relative:text;mso-width-percent:0;mso-height-percent:0;mso-width-relative:margin;mso-height-relative:margin;v-text-anchor:middle" o:gfxdata="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" fillcolor="#65a0d7 [3028]" strokecolor="#5b9bd5 [3204]" strokeweight=".5pt">
+                <v:fill color2="#5898d4 [3172]" rotate="t" colors="0 #71a6db;.5 #559bdb;1 #438ac9" focus="100%" type="gradient">
+                  <o:fill v:ext="view" type="gradientUnscaled"/>
+                </v:fill>
+                <v:stroke joinstyle="miter"/>
+                <v:textbox>
+                  <w:txbxContent>
+                    <w:p>
+                      <w:pPr>
+                        <w:jc w:val="center"/>
+                        <w:rPr>
+                          <w:b/>
+                          <w:sz w:val="32"/>
+                          <w:szCs w:val="32"/>
+                        </w:rPr>
+                      </w:pPr>
+                      <w:r>
+                        <w:rPr>
+                          <w:b/>
+                          <w:sz w:val="32"/>
+                          <w:szCs w:val="32"/>
+                        </w:rPr>
+                        <w:t>RASD</w:t>
+                      </w:r>
+                    </w:p>
+                    <w:p>
+                      <w:pPr>
+                        <w:jc w:val="center"/>
+                      </w:pPr>
+                      <w:r>
+                        <w:t>Deadline: 06/11/2015</w:t>
+                      </w:r>
+                    </w:p>
+                    <w:p>
+                      <w:pPr>
+                        <w:jc w:val="center"/>
+                      </w:pPr>
+                    </w:p>
+                  </w:txbxContent>
+                </v:textbox>
+              </v:oval>
+            </w:pict>
+          </mc:Fallback>
+        </mc:AlternateContent>
+      </w:r>
+      <w:r>
+        <w:rPr>
+          <w:rFonts w:ascii="Cambria" w:hAnsi="Cambria" w:cs="Cambria"/>
+          <w:noProof/>
+          <w:color w:val="000000" w:themeColor="text1"/>
+          <w:sz w:val="24"/>
+          <w:szCs w:val="24"/>
+          <w:lang w:val="en-US"/>
+        </w:rPr>
+        <mc:AlternateContent>
+          <mc:Choice Requires="wps">
+            <w:drawing>
+              <wp:anchor distT="0" distB="0" distL="114300" distR="114300" simplePos="0" relativeHeight="251661312" behindDoc="0" locked="0" layoutInCell="1" allowOverlap="1" wp14:anchorId="2D5A6D34" wp14:editId="011C2322">
+                <wp:simplePos x="0" y="0"/>
+                <wp:positionH relativeFrom="column">
+                  <wp:posOffset>3371850</wp:posOffset>
+                </wp:positionH>
+                <wp:positionV relativeFrom="paragraph">
+                  <wp:posOffset>5715</wp:posOffset>
+                </wp:positionV>
+                <wp:extent cx="2143125" cy="933450"/>
+                <wp:effectExtent l="0" t="0" r="28575" b="19050"/>
+                <wp:wrapNone/>
+                <wp:docPr id="3" name="Ovale 3"/>
+                <wp:cNvGraphicFramePr/>
+                <a:graphic xmlns:a="http://schemas.openxmlformats.org/drawingml/2006/main">
+                  <a:graphicData uri="http://schemas.microsoft.com/office/word/2010/wordprocessingShape">
+                    <wps:wsp>
+                      <wps:cNvSpPr/>
+                      <wps:spPr>
+                        <a:xfrm>
+                          <a:off x="0" y="0"/>
+                          <a:ext cx="2143125" cy="933450"/>
+                        </a:xfrm>
+                        <a:prstGeom prst="ellipse">
+                          <a:avLst/>
+                        </a:prstGeom>
+                      </wps:spPr>
+                      <wps:style>
+                        <a:lnRef idx="1">
+                          <a:schemeClr val="accent1"/>
+                        </a:lnRef>
+                        <a:fillRef idx="3">
+                          <a:schemeClr val="accent1"/>
+                        </a:fillRef>
+                        <a:effectRef idx="2">
+                          <a:schemeClr val="accent1"/>
+                        </a:effectRef>
+                        <a:fontRef idx="minor">
+                          <a:schemeClr val="lt1"/>
+                        </a:fontRef>
+                      </wps:style>
+                      <wps:txbx>
+                        <w:txbxContent>
+                          <w:p>
+                            <w:pPr>
+                              <w:jc w:val="center"/>
+                              <w:rPr>
+                                <w:b/>
+                                <w:sz w:val="28"/>
+                                <w:szCs w:val="28"/>
+                              </w:rPr>
+                            </w:pPr>
+                            <w:r>
+                              <w:rPr>
+                                <w:b/>
+                                <w:sz w:val="28"/>
+                                <w:szCs w:val="28"/>
+                              </w:rPr>
+                              <w:t>D</w:t>
+                            </w:r>
+                            <w:r>
+                              <w:rPr>
+                                <w:b/>
+                                <w:sz w:val="28"/>
+                                <w:szCs w:val="28"/>
+                              </w:rPr>
+                              <w:t>esign Document</w:t>
+                            </w:r>
+                          </w:p>
+                          <w:p>
+                            <w:pPr>
+                              <w:jc w:val="center"/>
+                            </w:pPr>
+                            <w:r>
+                              <w:t xml:space="preserve">Deadline: </w:t>
+                            </w:r>
+                            <w:r>
+                              <w:t>04/12</w:t>
+                            </w:r>
+                            <w:r>
+                              <w:t>/2015</w:t>
+                            </w:r>
+                          </w:p>
+                          <w:p>
+                            <w:pPr>
+                              <w:jc w:val="center"/>
+                            </w:pPr>
+                          </w:p>
+                        </w:txbxContent>
+                      </wps:txbx>
+                      <wps:bodyPr rot="0" spcFirstLastPara="0" vertOverflow="overflow" horzOverflow="overflow" vert="horz" wrap="square" lIns="91440" tIns="45720" rIns="91440" bIns="45720" numCol="1" spcCol="0" rtlCol="0" fromWordArt="0" anchor="ctr" anchorCtr="0" forceAA="0" compatLnSpc="1">
+                        <a:prstTxWarp prst="textNoShape">
+                          <a:avLst/>
+                        </a:prstTxWarp>
+                        <a:noAutofit/>
+                      </wps:bodyPr>
+                    </wps:wsp>
+                  </a:graphicData>
+                </a:graphic>
+                <wp14:sizeRelH relativeFrom="margin">
+                  <wp14:pctWidth>0</wp14:pctWidth>
+                </wp14:sizeRelH>
+                <wp14:sizeRelV relativeFrom="margin">
+                  <wp14:pctHeight>0</wp14:pctHeight>
+                </wp14:sizeRelV>
+              </wp:anchor>
+            </w:drawing>
+          </mc:Choice>
+          <mc:Fallback>
+            <w:pict>
+              <v:oval w14:anchorId="2D5A6D34" id="Ovale 3" o:spid="_x0000_s1027" style="position:absolute;left:0;text-align:left;margin-left:265.5pt;margin-top:.45pt;width:168.75pt;height:73.5pt;z-index:251661312;visibility:visible;mso-wrap-style:square;mso-width-percent:0;mso-height-percent:0;mso-wrap-distance-left:9pt;mso-wrap-distance-top:0;mso-wrap-distance-right:9pt;mso-wrap-distance-bottom:0;mso-position-horizontal:absolute;mso-position-horizontal-relative:text;mso-position-vertical:absolute;mso-position-vertical-relative:text;mso-width-percent:0;mso-height-percent:0;mso-width-relative:margin;mso-height-relative:margin;v-text-anchor:middle" o:gfxdata="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" fillcolor="#65a0d7 [3028]" strokecolor="#5b9bd5 [3204]" strokeweight=".5pt">
+                <v:fill color2="#5898d4 [3172]" rotate="t" colors="0 #71a6db;.5 #559bdb;1 #438ac9" focus="100%" type="gradient">
+                  <o:fill v:ext="view" type="gradientUnscaled"/>
+                </v:fill>
+                <v:stroke joinstyle="miter"/>
+                <v:textbox>
+                  <w:txbxContent>
+                    <w:p>
+                      <w:pPr>
+                        <w:jc w:val="center"/>
+                        <w:rPr>
+                          <w:b/>
+                          <w:sz w:val="28"/>
+                          <w:szCs w:val="28"/>
+                        </w:rPr>
+                      </w:pPr>
+                      <w:r>
+                        <w:rPr>
+                          <w:b/>
+                          <w:sz w:val="28"/>
+                          <w:szCs w:val="28"/>
+                        </w:rPr>
+                        <w:t>D</w:t>
+                      </w:r>
+                      <w:r>
+                        <w:rPr>
+                          <w:b/>
+                          <w:sz w:val="28"/>
+                          <w:szCs w:val="28"/>
+                        </w:rPr>
+                        <w:t>esign Document</w:t>
+                      </w:r>
+                    </w:p>
+                    <w:p>
+                      <w:pPr>
+                        <w:jc w:val="center"/>
+                      </w:pPr>
+                      <w:r>
+                        <w:t xml:space="preserve">Deadline: </w:t>
+                      </w:r>
+                      <w:r>
+                        <w:t>04/12</w:t>
+                      </w:r>
+                      <w:r>
+                        <w:t>/2015</w:t>
+                      </w:r>
+                    </w:p>
+                    <w:p>
+                      <w:pPr>
+                        <w:jc w:val="center"/>
+                      </w:pPr>
+                    </w:p>
+                  </w:txbxContent>
+                </v:textbox>
+              </v:oval>
+            </w:pict>
+          </mc:Fallback>
+        </mc:AlternateContent>
+      </w:r>
+    </w:p>
+    <w:p>
+      <w:pPr>
+        <w:jc w:val="center"/>
+        <w:rPr>
+          <w:rFonts w:ascii="Cambria" w:hAnsi="Cambria" w:cs="Cambria"/>
+          <w:color w:val="000000" w:themeColor="text1"/>
+          <w:sz w:val="24"/>
+          <w:szCs w:val="24"/>
+          <w:lang w:val="en-US"/>
+        </w:rPr>
+      </w:pPr>
+    </w:p>
+    <w:p>
+      <w:pPr>
+        <w:jc w:val="center"/>
+        <w:rPr>
+          <w:rFonts w:ascii="Cambria" w:hAnsi="Cambria" w:cs="Cambria"/>
+          <w:b/>
+          <w:color w:val="000000" w:themeColor="text1"/>
+          <w:sz w:val="28"/>
+          <w:szCs w:val="28"/>
+          <w:lang w:val="en-US"/>
+        </w:rPr>
+      </w:pPr>
+    </w:p>
+    <w:p>
+      <w:pPr>
+        <w:jc w:val="center"/>
+        <w:rPr>
+          <w:rFonts w:ascii="Cambria" w:hAnsi="Cambria" w:cs="Cambria"/>
+          <w:b/>
+          <w:color w:val="000000" w:themeColor="text1"/>
+          <w:sz w:val="28"/>
+          <w:szCs w:val="28"/>
+          <w:lang w:val="en-US"/>
+        </w:rPr>
+      </w:pPr>
+    </w:p>
+    <w:p>
+      <w:pPr>
+        <w:jc w:val="center"/>
+        <w:rPr>
+          <w:rFonts w:ascii="Cambria" w:hAnsi="Cambria" w:cs="Cambria"/>
+          <w:b/>
+          <w:color w:val="000000" w:themeColor="text1"/>
+          <w:sz w:val="28"/>
+          <w:szCs w:val="28"/>
+          <w:lang w:val="en-US"/>
+        </w:rPr>
+      </w:pPr>
+    </w:p>
+    <w:p>
+      <w:pPr>
+        <w:jc w:val="center"/>
+        <w:rPr>
+          <w:rFonts w:ascii="Cambria" w:hAnsi="Cambria" w:cs="Cambria"/>
+          <w:b/>
+          <w:color w:val="000000" w:themeColor="text1"/>
+          <w:sz w:val="28"/>
+          <w:szCs w:val="28"/>
+          <w:lang w:val="en-US"/>
+        </w:rPr>
+      </w:pPr>
+    </w:p>
+    <w:p>
+      <w:pPr>
+        <w:jc w:val="center"/>
+        <w:rPr>
+          <w:rFonts w:ascii="Cambria" w:hAnsi="Cambria" w:cs="Cambria"/>
+          <w:b/>
+          <w:color w:val="000000" w:themeColor="text1"/>
+          <w:sz w:val="28"/>
+          <w:szCs w:val="28"/>
+          <w:lang w:val="en-US"/>
+        </w:rPr>
+      </w:pPr>
+      <w:r>
+        <w:rPr>
+          <w:rFonts w:ascii="Cambria" w:hAnsi="Cambria" w:cs="Cambria"/>
+          <w:b/>
+          <w:color w:val="000000" w:themeColor="text1"/>
+          <w:sz w:val="28"/>
+          <w:szCs w:val="28"/>
+          <w:lang w:val="en-US"/>
+        </w:rPr>
+        <w:t>Etcc…</w:t>
+      </w:r>
+    </w:p>
+    <w:p>
+      <w:pPr>
+        <w:rPr>
+          <w:rFonts w:ascii="Cambria" w:hAnsi="Cambria" w:cs="Cambria"/>
+          <w:b/>
+          <w:color w:val="000000" w:themeColor="text1"/>
+          <w:sz w:val="28"/>
+          <w:szCs w:val="28"/>
+          <w:lang w:val="en-US"/>
+        </w:rPr>
+      </w:pPr>
+    </w:p>
+    <w:p>
+      <w:pPr>
+        <w:rPr>
+          <w:rFonts w:ascii="Cambria" w:hAnsi="Cambria" w:cs="Cambria"/>
+          <w:b/>
+          <w:color w:val="000000" w:themeColor="text1"/>
+          <w:sz w:val="28"/>
+          <w:szCs w:val="28"/>
+          <w:lang w:val="en-US"/>
+        </w:rPr>
+      </w:pPr>
+    </w:p>
+    <w:p>
+      <w:pPr>
+        <w:rPr>
+          <w:rFonts w:ascii="Cambria" w:hAnsi="Cambria" w:cs="Cambria"/>
+          <w:b/>
+          <w:color w:val="000000" w:themeColor="text1"/>
+          <w:sz w:val="28"/>
+          <w:szCs w:val="28"/>
+          <w:lang w:val="en-US"/>
+        </w:rPr>
+      </w:pPr>
+    </w:p>
+    <w:p>
+      <w:pPr>
+        <w:rPr>
+          <w:rFonts w:ascii="Cambria" w:hAnsi="Cambria" w:cs="Cambria"/>
+          <w:b/>
+          <w:color w:val="000000" w:themeColor="text1"/>
+          <w:sz w:val="28"/>
+          <w:szCs w:val="28"/>
+          <w:lang w:val="en-US"/>
+        </w:rPr>
+      </w:pPr>
+    </w:p>
+    <w:p>
+      <w:pPr>
+        <w:rPr>
+          <w:rFonts w:ascii="Cambria" w:hAnsi="Cambria" w:cs="Cambria"/>
+          <w:b/>
+          <w:color w:val="000000" w:themeColor="text1"/>
+          <w:sz w:val="28"/>
+          <w:szCs w:val="28"/>
+          <w:lang w:val="en-US"/>
+        </w:rPr>
+      </w:pPr>
+    </w:p>
+    <w:p>
+      <w:pPr>
+        <w:rPr>
+          <w:rFonts w:ascii="Cambria" w:hAnsi="Cambria" w:cs="Cambria"/>
+          <w:b/>
+          <w:color w:val="000000" w:themeColor="text1"/>
+          <w:sz w:val="28"/>
+          <w:szCs w:val="28"/>
+          <w:lang w:val="en-US"/>
+        </w:rPr>
+      </w:pPr>
+    </w:p>
+    <w:p>
+      <w:pPr>
+        <w:rPr>
+          <w:rFonts w:ascii="Cambria" w:hAnsi="Cambria" w:cs="Cambria"/>
+          <w:b/>
+          <w:color w:val="000000" w:themeColor="text1"/>
+          <w:sz w:val="28"/>
+          <w:szCs w:val="28"/>
+          <w:lang w:val="en-US"/>
+        </w:rPr>
+      </w:pPr>
+    </w:p>
+    <w:p>
+      <w:pPr>
+        <w:rPr>
+          <w:rFonts w:ascii="Cambria" w:hAnsi="Cambria" w:cs="Cambria"/>
+          <w:b/>
+          <w:color w:val="000000" w:themeColor="text1"/>
+          <w:sz w:val="28"/>
+          <w:szCs w:val="28"/>
+          <w:lang w:val="en-US"/>
+        </w:rPr>
+      </w:pPr>
+    </w:p>
+    <w:p>
+      <w:pPr>
+        <w:rPr>
+          <w:rFonts w:ascii="Cambria" w:hAnsi="Cambria" w:cs="Cambria"/>
+          <w:b/>
+          <w:color w:val="000000" w:themeColor="text1"/>
+          <w:sz w:val="28"/>
+          <w:szCs w:val="28"/>
+          <w:lang w:val="en-US"/>
+        </w:rPr>
+      </w:pPr>
+    </w:p>
+    <w:p>
+      <w:pPr>
+        <w:tabs>
+          <w:tab w:val="left" w:pos="1275"/>
+        </w:tabs>
+        <w:rPr>
+          <w:rFonts w:ascii="Cambria" w:hAnsi="Cambria" w:cs="Cambria"/>
+          <w:b/>
+          <w:color w:val="000000" w:themeColor="text1"/>
+          <w:sz w:val="28"/>
+          <w:szCs w:val="28"/>
+          <w:lang w:val="en-US"/>
+        </w:rPr>
+      </w:pPr>
+      <w:r>
+        <w:rPr>
+          <w:rFonts w:ascii="Cambria" w:hAnsi="Cambria" w:cs="Cambria"/>
+          <w:b/>
+          <w:color w:val="000000" w:themeColor="text1"/>
+          <w:sz w:val="28"/>
+          <w:szCs w:val="28"/>
+          <w:lang w:val="en-US"/>
+        </w:rPr>
+        <w:tab/>
+      </w:r>
+    </w:p>
+    <w:p>
+      <w:pPr>
+        <w:pStyle w:val="Paragrafoelenco"/>
+        <w:numPr>
+          <w:ilvl w:val="1"/>
+          <w:numId w:val="4"/>
+        </w:numPr>
+        <w:rPr>
+          <w:rFonts w:ascii="Cambria" w:hAnsi="Cambria" w:cs="Cambria"/>
+          <w:b/>
+          <w:color w:val="000000" w:themeColor="text1"/>
+          <w:sz w:val="28"/>
+          <w:szCs w:val="28"/>
+          <w:lang w:val="en-US"/>
+        </w:rPr>
+      </w:pPr>
+      <w:r>
+        <w:rPr>
+          <w:rFonts w:ascii="Cambria" w:hAnsi="Cambria" w:cs="Cambria"/>
+          <w:b/>
+          <w:color w:val="000000" w:themeColor="text1"/>
+          <w:sz w:val="28"/>
+          <w:szCs w:val="28"/>
+          <w:lang w:val="en-US"/>
+        </w:rPr>
+        <w:t>RASD Approach: “The world and the machine”</w:t>
+      </w:r>
+    </w:p>
+    <w:p>
+      <w:pPr>
+        <w:rPr>
+          <w:rFonts w:ascii="Cambria" w:hAnsi="Cambria" w:cs="Cambria"/>
+          <w:b/>
+          <w:color w:val="000000" w:themeColor="text1"/>
+          <w:sz w:val="28"/>
+          <w:szCs w:val="28"/>
+          <w:lang w:val="en-US"/>
+        </w:rPr>
+      </w:pPr>
+    </w:p>
+    <w:p>
+      <w:pPr>
+        <w:rPr>
+          <w:rFonts w:ascii="Cambria" w:hAnsi="Cambria" w:cs="Cambria"/>
+          <w:color w:val="000000" w:themeColor="text1"/>
+          <w:sz w:val="24"/>
+          <w:szCs w:val="24"/>
+          <w:lang w:val="en-US"/>
+        </w:rPr>
+      </w:pPr>
+      <w:r>
+        <w:rPr>
+          <w:rFonts w:ascii="Cambria" w:hAnsi="Cambria" w:cs="Cambria"/>
+          <w:color w:val="000000" w:themeColor="text1"/>
+          <w:sz w:val="24"/>
+          <w:szCs w:val="24"/>
+          <w:lang w:val="en-US"/>
+        </w:rPr>
+        <w:t>Identify the right requirements may be a difficult thing to do if the approach is almost bad. The main thing to understand is the link between what happens in the real world (</w:t>
+      </w:r>
+      <w:r>
+        <w:rPr>
+          <w:rFonts w:ascii="Cambria" w:hAnsi="Cambria" w:cs="Cambria"/>
+          <w:i/>
+          <w:color w:val="000000" w:themeColor="text1"/>
+          <w:sz w:val="24"/>
+          <w:szCs w:val="24"/>
+          <w:lang w:val="en-US"/>
+        </w:rPr>
+        <w:t>The W</w:t>
+      </w:r>
+      <w:r>
+        <w:rPr>
+          <w:rFonts w:ascii="Cambria" w:hAnsi="Cambria" w:cs="Cambria"/>
+          <w:i/>
+          <w:color w:val="000000" w:themeColor="text1"/>
+          <w:sz w:val="24"/>
+          <w:szCs w:val="24"/>
+          <w:lang w:val="en-US"/>
+        </w:rPr>
+        <w:t>orld</w:t>
+      </w:r>
+      <w:r>
+        <w:rPr>
+          <w:rFonts w:ascii="Cambria" w:hAnsi="Cambria" w:cs="Cambria"/>
+          <w:color w:val="000000" w:themeColor="text1"/>
+          <w:sz w:val="24"/>
+          <w:szCs w:val="24"/>
+          <w:lang w:val="en-US"/>
+        </w:rPr>
+        <w:t>) and the software technologies (</w:t>
+      </w:r>
+      <w:r>
+        <w:rPr>
+          <w:rFonts w:ascii="Cambria" w:hAnsi="Cambria" w:cs="Cambria"/>
+          <w:i/>
+          <w:color w:val="000000" w:themeColor="text1"/>
+          <w:sz w:val="24"/>
+          <w:szCs w:val="24"/>
+          <w:lang w:val="en-US"/>
+        </w:rPr>
+        <w:t>Th</w:t>
+      </w:r>
+      <w:r>
+        <w:rPr>
+          <w:rFonts w:ascii="Cambria" w:hAnsi="Cambria" w:cs="Cambria"/>
+          <w:i/>
+          <w:color w:val="000000" w:themeColor="text1"/>
+          <w:sz w:val="24"/>
+          <w:szCs w:val="24"/>
+          <w:lang w:val="en-US"/>
+        </w:rPr>
+        <w:t>e M</w:t>
+      </w:r>
+      <w:r>
+        <w:rPr>
+          <w:rFonts w:ascii="Cambria" w:hAnsi="Cambria" w:cs="Cambria"/>
+          <w:i/>
+          <w:color w:val="000000" w:themeColor="text1"/>
+          <w:sz w:val="24"/>
+          <w:szCs w:val="24"/>
+          <w:lang w:val="en-US"/>
+        </w:rPr>
+        <w:t>achine</w:t>
+      </w:r>
+      <w:r>
+        <w:rPr>
+          <w:rFonts w:ascii="Cambria" w:hAnsi="Cambria" w:cs="Cambria"/>
+          <w:color w:val="000000" w:themeColor="text1"/>
+          <w:sz w:val="24"/>
+          <w:szCs w:val="24"/>
+          <w:lang w:val="en-US"/>
+        </w:rPr>
+        <w:t>). This link is Requirements Engineering.</w:t>
+      </w:r>
+    </w:p>
+    <w:p>
+      <w:pPr>
+        <w:rPr>
+          <w:rFonts w:ascii="Cambria" w:hAnsi="Cambria" w:cs="Cambria"/>
+          <w:color w:val="000000" w:themeColor="text1"/>
+          <w:sz w:val="24"/>
+          <w:szCs w:val="24"/>
+          <w:lang w:val="en-US"/>
+        </w:rPr>
+      </w:pPr>
+    </w:p>
+    <w:p>
+      <w:pPr>
+        <w:rPr>
+          <w:rFonts w:ascii="Cambria" w:hAnsi="Cambria" w:cs="Cambria"/>
+          <w:color w:val="000000" w:themeColor="text1"/>
+          <w:sz w:val="24"/>
+          <w:szCs w:val="24"/>
+          <w:lang w:val="en-US"/>
+        </w:rPr>
+      </w:pPr>
+      <w:r>
+        <w:rPr>
+          <w:rFonts w:ascii="Cambria" w:hAnsi="Cambria" w:cs="Cambria"/>
+          <w:b/>
+          <w:noProof/>
+          <w:color w:val="000000" w:themeColor="text1"/>
+          <w:sz w:val="28"/>
+          <w:szCs w:val="28"/>
+          <w:lang w:val="en-US"/>
+        </w:rPr>
+        <mc:AlternateContent>
+          <mc:Choice Requires="wps">
+            <w:drawing>
+              <wp:anchor distT="0" distB="0" distL="114300" distR="114300" simplePos="0" relativeHeight="251666432" behindDoc="0" locked="0" layoutInCell="1" allowOverlap="1" wp14:anchorId="2AEFDF75" wp14:editId="4F5C42CD">
+                <wp:simplePos x="0" y="0"/>
+                <wp:positionH relativeFrom="column">
+                  <wp:posOffset>2165985</wp:posOffset>
+                </wp:positionH>
+                <wp:positionV relativeFrom="paragraph">
+                  <wp:posOffset>169545</wp:posOffset>
+                </wp:positionV>
+                <wp:extent cx="1828800" cy="266700"/>
+                <wp:effectExtent l="0" t="0" r="19050" b="19050"/>
+                <wp:wrapNone/>
+                <wp:docPr id="7" name="Rettangolo 7"/>
+                <wp:cNvGraphicFramePr/>
+                <a:graphic xmlns:a="http://schemas.openxmlformats.org/drawingml/2006/main">
+                  <a:graphicData uri="http://schemas.microsoft.com/office/word/2010/wordprocessingShape">
+                    <wps:wsp>
+                      <wps:cNvSpPr/>
+                      <wps:spPr>
+                        <a:xfrm>
+                          <a:off x="0" y="0"/>
+                          <a:ext cx="1828800" cy="266700"/>
+                        </a:xfrm>
+                        <a:prstGeom prst="rect">
+                          <a:avLst/>
+                        </a:prstGeom>
+                      </wps:spPr>
+                      <wps:style>
+                        <a:lnRef idx="1">
+                          <a:schemeClr val="accent4"/>
+                        </a:lnRef>
+                        <a:fillRef idx="2">
+                          <a:schemeClr val="accent4"/>
+                        </a:fillRef>
+                        <a:effectRef idx="1">
+                          <a:schemeClr val="accent4"/>
+                        </a:effectRef>
+                        <a:fontRef idx="minor">
+                          <a:schemeClr val="dk1"/>
+                        </a:fontRef>
+                      </wps:style>
+                      <wps:txbx>
+                        <w:txbxContent>
+                          <w:p>
+                            <w:pPr>
+                              <w:jc w:val="center"/>
+                              <w:rPr>
+                                <w:b/>
+                              </w:rPr>
+                            </w:pPr>
+                            <w:r>
+                              <w:rPr>
+                                <w:b/>
+                              </w:rPr>
+                              <w:t>Requirements Engineering</w:t>
+                            </w:r>
+                          </w:p>
+                        </w:txbxContent>
+                      </wps:txbx>
+                      <wps:bodyPr rot="0" spcFirstLastPara="0" vertOverflow="overflow" horzOverflow="overflow" vert="horz" wrap="square" lIns="91440" tIns="45720" rIns="91440" bIns="45720" numCol="1" spcCol="0" rtlCol="0" fromWordArt="0" anchor="ctr" anchorCtr="0" forceAA="0" compatLnSpc="1">
+                        <a:prstTxWarp prst="textNoShape">
+                          <a:avLst/>
+                        </a:prstTxWarp>
+                        <a:noAutofit/>
+                      </wps:bodyPr>
+                    </wps:wsp>
+                  </a:graphicData>
+                </a:graphic>
+                <wp14:sizeRelH relativeFrom="margin">
+                  <wp14:pctWidth>0</wp14:pctWidth>
+                </wp14:sizeRelH>
+                <wp14:sizeRelV relativeFrom="margin">
+                  <wp14:pctHeight>0</wp14:pctHeight>
+                </wp14:sizeRelV>
+              </wp:anchor>
+            </w:drawing>
+          </mc:Choice>
+          <mc:Fallback>
+            <w:pict>
+              <v:rect w14:anchorId="2AEFDF75" id="Rettangolo 7" o:spid="_x0000_s1028" style="position:absolute;margin-left:170.55pt;margin-top:13.35pt;width:2in;height:21pt;z-index:251666432;visibility:visible;mso-wrap-style:square;mso-width-percent:0;mso-height-percent:0;mso-wrap-distance-left:9pt;mso-wrap-distance-top:0;mso-wrap-distance-right:9pt;mso-wrap-distance-bottom:0;mso-position-horizontal:absolute;mso-position-horizontal-relative:text;mso-position-vertical:absolute;mso-position-vertical-relative:text;mso-width-percent:0;mso-height-percent:0;mso-width-relative:margin;mso-height-relative:margin;v-text-anchor:middle" o:gfxdata="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" fillcolor="#ffd555 [2167]" strokecolor="#ffc000 [3207]" strokeweight=".5pt">
+                <v:fill color2="#ffcc31 [2615]" rotate="t" colors="0 #ffdd9c;.5 #ffd78e;1 #ffd479" focus="100%" type="gradient">
+                  <o:fill v:ext="view" type="gradientUnscaled"/>
+                </v:fill>
+                <v:textbox>
+                  <w:txbxContent>
+                    <w:p>
+                      <w:pPr>
+                        <w:jc w:val="center"/>
+                        <w:rPr>
+                          <w:b/>
+                        </w:rPr>
+                      </w:pPr>
+                      <w:r>
+                        <w:rPr>
+                          <w:b/>
+                        </w:rPr>
+                        <w:t>Requirements Engineering</w:t>
+                      </w:r>
+                    </w:p>
+                  </w:txbxContent>
+                </v:textbox>
+              </v:rect>
+            </w:pict>
+          </mc:Fallback>
+        </mc:AlternateContent>
+      </w:r>
+      <w:r>
+        <w:rPr>
+          <w:rFonts w:ascii="Cambria" w:hAnsi="Cambria" w:cs="Cambria"/>
+          <w:noProof/>
+          <w:color w:val="000000" w:themeColor="text1"/>
+          <w:sz w:val="24"/>
+          <w:szCs w:val="24"/>
+          <w:lang w:val="en-US"/>
+        </w:rPr>
+        <mc:AlternateContent>
+          <mc:Choice Requires="wps">
+            <w:drawing>
+              <wp:anchor distT="0" distB="0" distL="114300" distR="114300" simplePos="0" relativeHeight="251664384" behindDoc="0" locked="0" layoutInCell="1" allowOverlap="1" wp14:anchorId="7200073A" wp14:editId="06223456">
+                <wp:simplePos x="0" y="0"/>
+                <wp:positionH relativeFrom="column">
+                  <wp:posOffset>4152900</wp:posOffset>
+                </wp:positionH>
+                <wp:positionV relativeFrom="paragraph">
+                  <wp:posOffset>80010</wp:posOffset>
+                </wp:positionV>
+                <wp:extent cx="1685925" cy="790575"/>
+                <wp:effectExtent l="0" t="0" r="28575" b="28575"/>
+                <wp:wrapNone/>
+                <wp:docPr id="5" name="Rettangolo arrotondato 5"/>
+                <wp:cNvGraphicFramePr/>
+                <a:graphic xmlns:a="http://schemas.openxmlformats.org/drawingml/2006/main">
+                  <a:graphicData uri="http://schemas.microsoft.com/office/word/2010/wordprocessingShape">
+                    <wps:wsp>
+                      <wps:cNvSpPr/>
+                      <wps:spPr>
+                        <a:xfrm>
+                          <a:off x="0" y="0"/>
+                          <a:ext cx="1685925" cy="790575"/>
+                        </a:xfrm>
+                        <a:prstGeom prst="roundRect">
+                          <a:avLst/>
+                        </a:prstGeom>
+                      </wps:spPr>
+                      <wps:style>
+                        <a:lnRef idx="1">
+                          <a:schemeClr val="accent4"/>
+                        </a:lnRef>
+                        <a:fillRef idx="2">
+                          <a:schemeClr val="accent4"/>
+                        </a:fillRef>
+                        <a:effectRef idx="1">
+                          <a:schemeClr val="accent4"/>
+                        </a:effectRef>
+                        <a:fontRef idx="minor">
+                          <a:schemeClr val="dk1"/>
+                        </a:fontRef>
+                      </wps:style>
+                      <wps:txbx>
+                        <w:txbxContent>
+                          <w:p>
+                            <w:pPr>
+                              <w:jc w:val="center"/>
+                              <w:rPr>
+                                <w:b/>
+                                <w:sz w:val="32"/>
+                                <w:szCs w:val="32"/>
+                              </w:rPr>
+                            </w:pPr>
+                            <w:r>
+                              <w:rPr>
+                                <w:b/>
+                                <w:sz w:val="32"/>
+                                <w:szCs w:val="32"/>
+                              </w:rPr>
+                              <w:t>Software</w:t>
+                            </w:r>
+                          </w:p>
+                          <w:p>
+                            <w:pPr>
+                              <w:jc w:val="center"/>
+                              <w:rPr>
+                                <w:b/>
+                                <w:sz w:val="32"/>
+                                <w:szCs w:val="32"/>
+                              </w:rPr>
+                            </w:pPr>
+                            <w:r>
+                              <w:rPr>
+                                <w:b/>
+                                <w:sz w:val="32"/>
+                                <w:szCs w:val="32"/>
+                              </w:rPr>
+                              <w:t>Technologies</w:t>
+                            </w:r>
+                          </w:p>
+                        </w:txbxContent>
+                      </wps:txbx>
+                      <wps:bodyPr rot="0" spcFirstLastPara="0" vertOverflow="overflow" horzOverflow="overflow" vert="horz" wrap="square" lIns="91440" tIns="45720" rIns="91440" bIns="45720" numCol="1" spcCol="0" rtlCol="0" fromWordArt="0" anchor="ctr" anchorCtr="0" forceAA="0" compatLnSpc="1">
+                        <a:prstTxWarp prst="textNoShape">
+                          <a:avLst/>
+                        </a:prstTxWarp>
+                        <a:noAutofit/>
+                      </wps:bodyPr>
+                    </wps:wsp>
+                  </a:graphicData>
+                </a:graphic>
+              </wp:anchor>
+            </w:drawing>
+          </mc:Choice>
+          <mc:Fallback>
+            <w:pict>
+              <v:roundrect w14:anchorId="7200073A" id="Rettangolo arrotondato 5" o:spid="_x0000_s1029" style="position:absolute;margin-left:327pt;margin-top:6.3pt;width:132.75pt;height:62.25pt;z-index:251664384;visibility:visible;mso-wrap-style:square;mso-wrap-distance-left:9pt;mso-wrap-distance-top:0;mso-wrap-distance-right:9pt;mso-wrap-distance-bottom:0;mso-position-horizontal:absolute;mso-position-horizontal-relative:text;mso-position-vertical:absolute;mso-position-vertical-relative:text;v-text-anchor:middle" arcsize="10923f" o:gfxdata="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" fillcolor="#ffd555 [2167]" strokecolor="#ffc000 [3207]" strokeweight=".5pt">
+                <v:fill color2="#ffcc31 [2615]" rotate="t" colors="0 #ffdd9c;.5 #ffd78e;1 #ffd479" focus="100%" type="gradient">
+                  <o:fill v:ext="view" type="gradientUnscaled"/>
+                </v:fill>
+                <v:stroke joinstyle="miter"/>
+                <v:textbox>
+                  <w:txbxContent>
+                    <w:p>
+                      <w:pPr>
+                        <w:jc w:val="center"/>
+                        <w:rPr>
+                          <w:b/>
+                          <w:sz w:val="32"/>
+                          <w:szCs w:val="32"/>
+                        </w:rPr>
+                      </w:pPr>
+                      <w:r>
+                        <w:rPr>
+                          <w:b/>
+                          <w:sz w:val="32"/>
+                          <w:szCs w:val="32"/>
+                        </w:rPr>
+                        <w:t>Software</w:t>
+                      </w:r>
+                    </w:p>
+                    <w:p>
+                      <w:pPr>
+                        <w:jc w:val="center"/>
+                        <w:rPr>
+                          <w:b/>
+                          <w:sz w:val="32"/>
+                          <w:szCs w:val="32"/>
+                        </w:rPr>
+                      </w:pPr>
+                      <w:r>
+                        <w:rPr>
+                          <w:b/>
+                          <w:sz w:val="32"/>
+                          <w:szCs w:val="32"/>
+                        </w:rPr>
+                        <w:t>Technologies</w:t>
+                      </w:r>
+                    </w:p>
+                  </w:txbxContent>
+                </v:textbox>
+              </v:roundrect>
+            </w:pict>
+          </mc:Fallback>
+        </mc:AlternateContent>
+      </w:r>
+      <w:r>
+        <w:rPr>
+          <w:rFonts w:ascii="Cambria" w:hAnsi="Cambria" w:cs="Cambria"/>
+          <w:noProof/>
+          <w:color w:val="000000" w:themeColor="text1"/>
+          <w:sz w:val="24"/>
+          <w:szCs w:val="24"/>
+          <w:lang w:val="en-US"/>
+        </w:rPr>
+        <mc:AlternateContent>
+          <mc:Choice Requires="wps">
+            <w:drawing>
+              <wp:anchor distT="0" distB="0" distL="114300" distR="114300" simplePos="0" relativeHeight="251662336" behindDoc="0" locked="0" layoutInCell="1" allowOverlap="1" wp14:anchorId="30C96EE9" wp14:editId="3AB0BD8E">
+                <wp:simplePos x="0" y="0"/>
+                <wp:positionH relativeFrom="column">
+                  <wp:posOffset>260985</wp:posOffset>
+                </wp:positionH>
+                <wp:positionV relativeFrom="paragraph">
+                  <wp:posOffset>83820</wp:posOffset>
+                </wp:positionV>
+                <wp:extent cx="1685925" cy="790575"/>
+                <wp:effectExtent l="0" t="0" r="28575" b="28575"/>
+                <wp:wrapNone/>
+                <wp:docPr id="4" name="Rettangolo arrotondato 4"/>
+                <wp:cNvGraphicFramePr/>
+                <a:graphic xmlns:a="http://schemas.openxmlformats.org/drawingml/2006/main">
+                  <a:graphicData uri="http://schemas.microsoft.com/office/word/2010/wordprocessingShape">
+                    <wps:wsp>
+                      <wps:cNvSpPr/>
+                      <wps:spPr>
+                        <a:xfrm>
+                          <a:off x="0" y="0"/>
+                          <a:ext cx="1685925" cy="790575"/>
+                        </a:xfrm>
+                        <a:prstGeom prst="roundRect">
+                          <a:avLst/>
+                        </a:prstGeom>
+                      </wps:spPr>
+                      <wps:style>
+                        <a:lnRef idx="1">
+                          <a:schemeClr val="accent4"/>
+                        </a:lnRef>
+                        <a:fillRef idx="2">
+                          <a:schemeClr val="accent4"/>
+                        </a:fillRef>
+                        <a:effectRef idx="1">
+                          <a:schemeClr val="accent4"/>
+                        </a:effectRef>
+                        <a:fontRef idx="minor">
+                          <a:schemeClr val="dk1"/>
+                        </a:fontRef>
+                      </wps:style>
+                      <wps:txbx>
+                        <w:txbxContent>
+                          <w:p>
+                            <w:pPr>
+                              <w:jc w:val="center"/>
+                              <w:rPr>
+                                <w:b/>
+                                <w:sz w:val="32"/>
+                                <w:szCs w:val="32"/>
+                              </w:rPr>
+                            </w:pPr>
+                            <w:r>
+                              <w:rPr>
+                                <w:b/>
+                                <w:sz w:val="32"/>
+                                <w:szCs w:val="32"/>
+                              </w:rPr>
+                              <w:t>Real World</w:t>
+                            </w:r>
+                          </w:p>
+                          <w:p>
+                            <w:pPr>
+                              <w:jc w:val="center"/>
+                              <w:rPr>
+                                <w:b/>
+                                <w:sz w:val="32"/>
+                                <w:szCs w:val="32"/>
+                              </w:rPr>
+                            </w:pPr>
+                            <w:r>
+                              <w:rPr>
+                                <w:b/>
+                                <w:sz w:val="32"/>
+                                <w:szCs w:val="32"/>
+                              </w:rPr>
+                              <w:t>Demands</w:t>
+                            </w:r>
+                          </w:p>
+                        </w:txbxContent>
+                      </wps:txbx>
+                      <wps:bodyPr rot="0" spcFirstLastPara="0" vertOverflow="overflow" horzOverflow="overflow" vert="horz" wrap="square" lIns="91440" tIns="45720" rIns="91440" bIns="45720" numCol="1" spcCol="0" rtlCol="0" fromWordArt="0" anchor="ctr" anchorCtr="0" forceAA="0" compatLnSpc="1">
+                        <a:prstTxWarp prst="textNoShape">
+                          <a:avLst/>
+                        </a:prstTxWarp>
+                        <a:noAutofit/>
+                      </wps:bodyPr>
+                    </wps:wsp>
+                  </a:graphicData>
+                </a:graphic>
+              </wp:anchor>
+            </w:drawing>
+          </mc:Choice>
+          <mc:Fallback>
+            <w:pict>
+              <v:roundrect w14:anchorId="30C96EE9" id="Rettangolo arrotondato 4" o:spid="_x0000_s1030" style="position:absolute;margin-left:20.55pt;margin-top:6.6pt;width:132.75pt;height:62.25pt;z-index:251662336;visibility:visible;mso-wrap-style:square;mso-wrap-distance-left:9pt;mso-wrap-distance-top:0;mso-wrap-distance-right:9pt;mso-wrap-distance-bottom:0;mso-position-horizontal:absolute;mso-position-horizontal-relative:text;mso-position-vertical:absolute;mso-position-vertical-relative:text;v-text-anchor:middle" arcsize="10923f" o:gfxdata="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" fillcolor="#ffd555 [2167]" strokecolor="#ffc000 [3207]" strokeweight=".5pt">
+                <v:fill color2="#ffcc31 [2615]" rotate="t" colors="0 #ffdd9c;.5 #ffd78e;1 #ffd479" focus="100%" type="gradient">
+                  <o:fill v:ext="view" type="gradientUnscaled"/>
+                </v:fill>
+                <v:stroke joinstyle="miter"/>
+                <v:textbox>
+                  <w:txbxContent>
+                    <w:p>
+                      <w:pPr>
+                        <w:jc w:val="center"/>
+                        <w:rPr>
+                          <w:b/>
+                          <w:sz w:val="32"/>
+                          <w:szCs w:val="32"/>
+                        </w:rPr>
+                      </w:pPr>
+                      <w:r>
+                        <w:rPr>
+                          <w:b/>
+                          <w:sz w:val="32"/>
+                          <w:szCs w:val="32"/>
+                        </w:rPr>
+                        <w:t>Real World</w:t>
+                      </w:r>
+                    </w:p>
+                    <w:p>
+                      <w:pPr>
+                        <w:jc w:val="center"/>
+                        <w:rPr>
+                          <w:b/>
+                          <w:sz w:val="32"/>
+                          <w:szCs w:val="32"/>
+                        </w:rPr>
+                      </w:pPr>
+                      <w:r>
+                        <w:rPr>
+                          <w:b/>
+                          <w:sz w:val="32"/>
+                          <w:szCs w:val="32"/>
+                        </w:rPr>
+                        <w:t>Demands</w:t>
+                      </w:r>
+                    </w:p>
+                  </w:txbxContent>
+                </v:textbox>
+              </v:roundrect>
+            </w:pict>
+          </mc:Fallback>
+        </mc:AlternateContent>
+      </w:r>
+    </w:p>
+    <w:p>
+      <w:pPr>
+        <w:rPr>
+          <w:rFonts w:ascii="Cambria" w:hAnsi="Cambria" w:cs="Cambria"/>
+          <w:b/>
+          <w:color w:val="000000" w:themeColor="text1"/>
+          <w:sz w:val="28"/>
+          <w:szCs w:val="28"/>
+          <w:lang w:val="en-US"/>
+        </w:rPr>
+      </w:pPr>
+      <w:r>
+        <w:rPr>
+          <w:rFonts w:ascii="Cambria" w:hAnsi="Cambria" w:cs="Cambria"/>
+          <w:b/>
+          <w:noProof/>
+          <w:color w:val="000000" w:themeColor="text1"/>
+          <w:sz w:val="28"/>
+          <w:szCs w:val="28"/>
+          <w:lang w:val="en-US"/>
+        </w:rPr>
+        <mc:AlternateContent>
+          <mc:Choice Requires="wps">
+            <w:drawing>
+              <wp:anchor distT="0" distB="0" distL="114300" distR="114300" simplePos="0" relativeHeight="251665408" behindDoc="0" locked="0" layoutInCell="1" allowOverlap="1">
+                <wp:simplePos x="0" y="0"/>
+                <wp:positionH relativeFrom="margin">
+                  <wp:align>center</wp:align>
+                </wp:positionH>
+                <wp:positionV relativeFrom="paragraph">
+                  <wp:posOffset>294640</wp:posOffset>
+                </wp:positionV>
+                <wp:extent cx="1752600" cy="0"/>
+                <wp:effectExtent l="38100" t="76200" r="19050" b="95250"/>
+                <wp:wrapNone/>
+                <wp:docPr id="6" name="Connettore 2 6"/>
+                <wp:cNvGraphicFramePr/>
+                <a:graphic xmlns:a="http://schemas.openxmlformats.org/drawingml/2006/main">
+                  <a:graphicData uri="http://schemas.microsoft.com/office/word/2010/wordprocessingShape">
+                    <wps:wsp>
+                      <wps:cNvCnPr/>
+                      <wps:spPr>
+                        <a:xfrm>
+                          <a:off x="0" y="0"/>
+                          <a:ext cx="1752600" cy="0"/>
+                        </a:xfrm>
+                        <a:prstGeom prst="straightConnector1">
+                          <a:avLst/>
+                        </a:prstGeom>
+                        <a:ln>
+                          <a:headEnd type="triangle"/>
+                          <a:tailEnd type="triangle"/>
+                        </a:ln>
+                      </wps:spPr>
+                      <wps:style>
+                        <a:lnRef idx="1">
+                          <a:schemeClr val="accent2"/>
+                        </a:lnRef>
+                        <a:fillRef idx="0">
+                          <a:schemeClr val="accent2"/>
+                        </a:fillRef>
+                        <a:effectRef idx="0">
+                          <a:schemeClr val="accent2"/>
+                        </a:effectRef>
+                        <a:fontRef idx="minor">
+                          <a:schemeClr val="tx1"/>
+                        </a:fontRef>
+                      </wps:style>
+                      <wps:bodyPr/>
+                    </wps:wsp>
+                  </a:graphicData>
+                </a:graphic>
+                <wp14:sizeRelH relativeFrom="margin">
+                  <wp14:pctWidth>0</wp14:pctWidth>
+                </wp14:sizeRelH>
+                <wp14:sizeRelV relativeFrom="margin">
+                  <wp14:pctHeight>0</wp14:pctHeight>
+                </wp14:sizeRelV>
+              </wp:anchor>
+            </w:drawing>
+          </mc:Choice>
+          <mc:Fallback>
+            <w:pict>
+              <v:shapetype w14:anchorId="29672FDF" id="_x0000_t32" coordsize="21600,21600" o:spt="32" o:oned="t" path="m,l21600,21600e" filled="f">
+                <v:path arrowok="t" fillok="f" o:connecttype="none"/>
+                <o:lock v:ext="edit" shapetype="t"/>
+              </v:shapetype>
+              <v:shape id="Connettore 2 6" o:spid="_x0000_s1026" type="#_x0000_t32" style="position:absolute;margin-left:0;margin-top:23.2pt;width:138pt;height:0;z-index:251665408;visibility:visible;mso-wrap-style:square;mso-width-percent:0;mso-height-percent:0;mso-wrap-distance-left:9pt;mso-wrap-distance-top:0;mso-wrap-distance-right:9pt;mso-wrap-distance-bottom:0;mso-position-horizontal:center;mso-position-horizontal-relative:margin;mso-position-vertical:absolute;mso-position-vertical-relative:text;mso-width-percent:0;mso-height-percent:0;mso-width-relative:margin;mso-height-relative:margin" o:gfxdata="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" strokecolor="#ed7d31 [3205]" strokeweight=".5pt">
+                <v:stroke startarrow="block" endarrow="block" joinstyle="miter"/>
+                <w10:wrap anchorx="margin"/>
+              </v:shape>
+            </w:pict>
+          </mc:Fallback>
+        </mc:AlternateContent>
+      </w:r>
+    </w:p>
+    <w:p>
+      <w:pPr>
+        <w:rPr>
+          <w:rFonts w:ascii="Cambria" w:hAnsi="Cambria" w:cs="Cambria"/>
+          <w:b/>
+          <w:color w:val="000000" w:themeColor="text1"/>
+          <w:sz w:val="28"/>
+          <w:szCs w:val="28"/>
+          <w:lang w:val="en-US"/>
+        </w:rPr>
+      </w:pPr>
+    </w:p>
+    <w:p>
+      <w:pPr>
+        <w:rPr>
+          <w:rFonts w:ascii="Cambria" w:hAnsi="Cambria" w:cs="Cambria"/>
+          <w:b/>
+          <w:color w:val="000000" w:themeColor="text1"/>
+          <w:sz w:val="24"/>
+          <w:szCs w:val="24"/>
+          <w:lang w:val="en-US"/>
+        </w:rPr>
+      </w:pPr>
+    </w:p>
+    <w:p>
+      <w:pPr>
+        <w:rPr>
+          <w:rFonts w:ascii="Cambria" w:hAnsi="Cambria" w:cs="Cambria"/>
+          <w:color w:val="000000" w:themeColor="text1"/>
+          <w:sz w:val="24"/>
+          <w:szCs w:val="24"/>
+          <w:lang w:val="en-US"/>
+        </w:rPr>
+      </w:pPr>
+      <w:r>
+        <w:rPr>
+          <w:rFonts w:ascii="Cambria" w:hAnsi="Cambria" w:cs="Cambria"/>
+          <w:color w:val="000000" w:themeColor="text1"/>
+          <w:sz w:val="24"/>
+          <w:szCs w:val="24"/>
+          <w:lang w:val="en-US"/>
+        </w:rPr>
+        <w:t>The approach followed in this document is known as “</w:t>
+      </w:r>
+      <w:r>
+        <w:rPr>
+          <w:rFonts w:ascii="Cambria" w:hAnsi="Cambria" w:cs="Cambria"/>
+          <w:i/>
+          <w:color w:val="000000" w:themeColor="text1"/>
+          <w:sz w:val="24"/>
+          <w:szCs w:val="24"/>
+          <w:lang w:val="en-US"/>
+        </w:rPr>
+        <w:t>The world and the machine</w:t>
+      </w:r>
+      <w:r>
+        <w:rPr>
+          <w:rFonts w:ascii="Cambria" w:hAnsi="Cambria" w:cs="Cambria"/>
+          <w:color w:val="000000" w:themeColor="text1"/>
+          <w:sz w:val="24"/>
+          <w:szCs w:val="24"/>
+          <w:lang w:val="en-US"/>
+        </w:rPr>
+        <w:t xml:space="preserve">”. This one is the approach defined by Michael Jackson and Pamela Dave. There are two main entities in this approach: </w:t>
+      </w:r>
+    </w:p>
+    <w:p>
+      <w:pPr>
+        <w:pStyle w:val="Paragrafoelenco"/>
+        <w:numPr>
+          <w:ilvl w:val="0"/>
+          <w:numId w:val="5"/>
+        </w:numPr>
+        <w:rPr>
+          <w:rFonts w:ascii="Cambria" w:hAnsi="Cambria" w:cs="Cambria"/>
+          <w:color w:val="000000" w:themeColor="text1"/>
+          <w:sz w:val="24"/>
+          <w:szCs w:val="24"/>
+          <w:lang w:val="en-US"/>
+        </w:rPr>
+      </w:pPr>
+      <w:r>
+        <w:rPr>
+          <w:rFonts w:ascii="Cambria" w:hAnsi="Cambria" w:cs="Cambria"/>
+          <w:b/>
+          <w:color w:val="000000" w:themeColor="text1"/>
+          <w:sz w:val="24"/>
+          <w:szCs w:val="24"/>
+          <w:lang w:val="en-US"/>
+        </w:rPr>
+        <w:t>The World</w:t>
+      </w:r>
+      <w:r>
+        <w:rPr>
+          <w:rFonts w:ascii="Cambria" w:hAnsi="Cambria" w:cs="Cambria"/>
+          <w:color w:val="000000" w:themeColor="text1"/>
+          <w:sz w:val="24"/>
+          <w:szCs w:val="24"/>
+          <w:lang w:val="en-US"/>
+        </w:rPr>
+        <w:t>: part of the real World that interfaces with the software to be and which is</w:t>
+      </w:r>
+      <w:r>
+        <w:rPr>
+          <w:rFonts w:ascii="Cambria" w:hAnsi="Cambria" w:cs="Cambria"/>
+          <w:color w:val="000000" w:themeColor="text1"/>
+          <w:sz w:val="24"/>
+          <w:szCs w:val="24"/>
+          <w:lang w:val="en-US"/>
         </w:rPr>
         <w:t xml:space="preserve"> </w:t>
+      </w:r>
+      <w:r>
+        <w:rPr>
+          <w:rFonts w:ascii="Cambria" w:hAnsi="Cambria" w:cs="Cambria"/>
+          <w:color w:val="000000" w:themeColor="text1"/>
+          <w:sz w:val="24"/>
+          <w:szCs w:val="24"/>
+          <w:lang w:val="en-US"/>
+        </w:rPr>
+        <w:t>i</w:t>
+      </w:r>
+      <w:r>
+        <w:rPr>
+          <w:rFonts w:ascii="Cambria" w:hAnsi="Cambria" w:cs="Cambria"/>
+          <w:color w:val="000000" w:themeColor="text1"/>
+          <w:sz w:val="24"/>
+          <w:szCs w:val="24"/>
+          <w:lang w:val="en-US"/>
+        </w:rPr>
+        <w:t>nfluenced by him.</w:t>
+      </w:r>
+    </w:p>
+    <w:p>
+      <w:pPr>
+        <w:pStyle w:val="Paragrafoelenco"/>
+        <w:ind w:left="1416"/>
+        <w:rPr>
+          <w:rFonts w:ascii="Cambria" w:hAnsi="Cambria" w:cs="Cambria"/>
+          <w:color w:val="000000" w:themeColor="text1"/>
+          <w:sz w:val="24"/>
+          <w:szCs w:val="24"/>
+          <w:lang w:val="en-US"/>
+        </w:rPr>
+      </w:pPr>
+    </w:p>
+    <w:p>
+      <w:pPr>
+        <w:pStyle w:val="Paragrafoelenco"/>
+        <w:numPr>
+          <w:ilvl w:val="0"/>
+          <w:numId w:val="5"/>
+        </w:numPr>
+        <w:rPr>
+          <w:rFonts w:ascii="Cambria" w:hAnsi="Cambria" w:cs="Cambria"/>
+          <w:b/>
+          <w:color w:val="000000" w:themeColor="text1"/>
+          <w:sz w:val="24"/>
+          <w:szCs w:val="24"/>
+          <w:lang w:val="en-US"/>
+        </w:rPr>
+      </w:pPr>
+      <w:r>
+        <w:rPr>
+          <w:rFonts w:ascii="Cambria" w:hAnsi="Cambria" w:cs="Cambria"/>
+          <w:b/>
+          <w:color w:val="000000" w:themeColor="text1"/>
+          <w:sz w:val="24"/>
+          <w:szCs w:val="24"/>
+          <w:lang w:val="en-US"/>
+        </w:rPr>
+        <w:t>The Machine</w:t>
+      </w:r>
+      <w:r>
+        <w:rPr>
+          <w:rFonts w:ascii="Cambria" w:hAnsi="Cambria" w:cs="Cambria"/>
+          <w:b/>
+          <w:color w:val="000000" w:themeColor="text1"/>
+          <w:sz w:val="24"/>
+          <w:szCs w:val="24"/>
+          <w:lang w:val="en-US"/>
+        </w:rPr>
+        <w:t xml:space="preserve">: </w:t>
+      </w:r>
+      <w:r>
+        <w:rPr>
+          <w:rFonts w:ascii="Cambria" w:hAnsi="Cambria" w:cs="Cambria"/>
+          <w:color w:val="000000" w:themeColor="text1"/>
+          <w:sz w:val="24"/>
+          <w:szCs w:val="24"/>
+          <w:lang w:val="en-US"/>
+        </w:rPr>
+        <w:t xml:space="preserve">part of the software to be. That is the union of the developed software and the hardware where software will be executed. </w:t>
+      </w:r>
+    </w:p>
+    <w:p>
+      <w:pPr>
+        <w:pStyle w:val="Paragrafoelenco"/>
+        <w:rPr>
+          <w:rFonts w:ascii="Cambria" w:hAnsi="Cambria" w:cs="Cambria"/>
+          <w:b/>
+          <w:color w:val="000000" w:themeColor="text1"/>
+          <w:sz w:val="24"/>
+          <w:szCs w:val="24"/>
+          <w:lang w:val="en-US"/>
+        </w:rPr>
+      </w:pPr>
+    </w:p>
+    <w:p>
+      <w:pPr>
+        <w:pStyle w:val="Paragrafoelenco"/>
+        <w:jc w:val="center"/>
+        <w:rPr>
+          <w:rFonts w:ascii="Cambria" w:hAnsi="Cambria" w:cs="Cambria"/>
+          <w:b/>
+          <w:color w:val="FF0000"/>
+          <w:sz w:val="24"/>
+          <w:szCs w:val="24"/>
+          <w:lang w:val="en-US"/>
+        </w:rPr>
+      </w:pPr>
+      <w:r>
+        <w:rPr>
+          <w:rFonts w:ascii="Cambria" w:hAnsi="Cambria" w:cs="Cambria"/>
+          <w:b/>
+          <w:color w:val="FF0000"/>
+          <w:sz w:val="24"/>
+          <w:szCs w:val="24"/>
+          <w:lang w:val="en-US"/>
+        </w:rPr>
+        <w:t>EVENTUALLY ADD A SETs IMAGE HERE!</w:t>
       </w:r>
       <w:bookmarkStart w:id="0" w:name="_GoBack"/>
       <w:bookmarkEnd w:id="0"/>
-      <w:r>
-        <w:rPr>
-          <w:rStyle w:val="Enfasigrassetto"/>
-          <w:rFonts w:ascii="Arial" w:hAnsi="Arial" w:cs="Arial"/>
-          <w:color w:val="333333"/>
-          <w:sz w:val="21"/>
-          <w:szCs w:val="21"/>
-        </w:rPr>
-        <w:t>and UML diagrams</w:t>
-      </w:r>
-    </w:p>
-    <w:p>
-      <w:pPr>
-        <w:pStyle w:val="NormaleWeb"/>
-        <w:shd w:val="clear" w:color="auto" w:fill="FFFFFF"/>
-        <w:rPr>
-          <w:rFonts w:ascii="Arial" w:hAnsi="Arial" w:cs="Arial"/>
-          <w:color w:val="333333"/>
-          <w:sz w:val="21"/>
-          <w:szCs w:val="21"/>
-        </w:rPr>
-      </w:pPr>
-      <w:r>
-        <w:rPr>
-          <w:rFonts w:ascii="Arial" w:hAnsi="Arial" w:cs="Arial"/>
-          <w:color w:val="333333"/>
-          <w:sz w:val="21"/>
-          <w:szCs w:val="21"/>
-        </w:rPr>
-        <w:t>[…]</w:t>
-      </w:r>
-    </w:p>
-    <w:p>
-      <w:pPr>
-        <w:pStyle w:val="NormaleWeb"/>
-        <w:shd w:val="clear" w:color="auto" w:fill="FFFFFF"/>
-        <w:rPr>
-          <w:rFonts w:ascii="Arial" w:hAnsi="Arial" w:cs="Arial"/>
-          <w:color w:val="333333"/>
-          <w:sz w:val="21"/>
-          <w:szCs w:val="21"/>
-        </w:rPr>
-      </w:pPr>
-      <w:proofErr w:type="gramStart"/>
-      <w:r>
-        <w:rPr>
-          <w:rFonts w:ascii="Arial" w:hAnsi="Arial" w:cs="Arial"/>
-          <w:color w:val="333333"/>
-          <w:sz w:val="21"/>
-          <w:szCs w:val="21"/>
-        </w:rPr>
-        <w:t>4.</w:t>
-      </w:r>
-      <w:r>
-        <w:rPr>
-          <w:rStyle w:val="Enfasigrassetto"/>
-          <w:rFonts w:ascii="Arial" w:hAnsi="Arial" w:cs="Arial"/>
-          <w:color w:val="333333"/>
-          <w:sz w:val="21"/>
-          <w:szCs w:val="21"/>
-        </w:rPr>
-        <w:t>A</w:t>
-      </w:r>
-      <w:r>
-        <w:rPr>
-          <w:rStyle w:val="Enfasigrassetto"/>
-          <w:rFonts w:ascii="Arial" w:hAnsi="Arial" w:cs="Arial"/>
-          <w:color w:val="333333"/>
-          <w:sz w:val="21"/>
-          <w:szCs w:val="21"/>
-        </w:rPr>
-        <w:t>lloy</w:t>
-      </w:r>
-      <w:proofErr w:type="gramEnd"/>
-      <w:r>
-        <w:rPr>
-          <w:rStyle w:val="Enfasigrassetto"/>
-          <w:rFonts w:ascii="Arial" w:hAnsi="Arial" w:cs="Arial"/>
-          <w:color w:val="333333"/>
-          <w:sz w:val="21"/>
-          <w:szCs w:val="21"/>
-        </w:rPr>
-        <w:t xml:space="preserve"> Model</w:t>
-      </w:r>
-    </w:p>
-    <w:p>
-      <w:pPr>
-        <w:rPr>
-          <w:rFonts w:ascii="Cambria" w:hAnsi="Cambria" w:cs="Cambria"/>
-          <w:b/>
-          <w:color w:val="000000" w:themeColor="text1"/>
-          <w:sz w:val="28"/>
-          <w:szCs w:val="28"/>
-          <w:lang w:val="en-US"/>
-        </w:rPr>
-      </w:pPr>
-    </w:p>
-    <w:p>
-      <w:pPr>
-        <w:rPr>
-          <w:rFonts w:ascii="Cambria" w:hAnsi="Cambria" w:cs="Cambria"/>
-          <w:b/>
-          <w:color w:val="000000" w:themeColor="text1"/>
-          <w:sz w:val="28"/>
-          <w:szCs w:val="28"/>
-          <w:lang w:val="en-US"/>
-        </w:rPr>
-      </w:pPr>
-    </w:p>
-    <w:p>
-      <w:pPr>
-        <w:rPr>
-          <w:rFonts w:ascii="Cambria" w:hAnsi="Cambria" w:cs="Cambria"/>
-          <w:b/>
-          <w:color w:val="000000" w:themeColor="text1"/>
-          <w:sz w:val="28"/>
-          <w:szCs w:val="28"/>
-          <w:lang w:val="en-US"/>
-        </w:rPr>
-      </w:pPr>
-    </w:p>
-    <w:p>
-      <w:pPr>
-        <w:rPr>
-          <w:rFonts w:ascii="Cambria" w:hAnsi="Cambria" w:cs="Cambria"/>
-          <w:b/>
-          <w:color w:val="000000" w:themeColor="text1"/>
-          <w:sz w:val="28"/>
-          <w:szCs w:val="28"/>
-          <w:lang w:val="en-US"/>
-        </w:rPr>
-      </w:pPr>
-    </w:p>
-    <w:p>
-      <w:pPr>
-        <w:rPr>
-          <w:rFonts w:ascii="Cambria" w:hAnsi="Cambria" w:cs="Cambria"/>
-          <w:b/>
-          <w:color w:val="000000" w:themeColor="text1"/>
-          <w:sz w:val="28"/>
-          <w:szCs w:val="28"/>
-          <w:lang w:val="en-US"/>
-        </w:rPr>
-      </w:pPr>
-    </w:p>
-    <w:p>
-      <w:pPr>
-        <w:rPr>
-          <w:rFonts w:ascii="Cambria" w:hAnsi="Cambria" w:cs="Cambria"/>
-          <w:b/>
-          <w:color w:val="000000" w:themeColor="text1"/>
-          <w:sz w:val="28"/>
-          <w:szCs w:val="28"/>
-          <w:lang w:val="en-US"/>
-        </w:rPr>
-      </w:pPr>
-    </w:p>
-    <w:p>
-      <w:pPr>
-        <w:rPr>
-          <w:rFonts w:ascii="Cambria" w:hAnsi="Cambria" w:cs="Cambria"/>
-          <w:b/>
-          <w:color w:val="000000" w:themeColor="text1"/>
-          <w:sz w:val="28"/>
-          <w:szCs w:val="28"/>
-          <w:lang w:val="en-US"/>
-        </w:rPr>
-      </w:pPr>
-    </w:p>
-    <w:p>
-      <w:pPr>
-        <w:rPr>
-          <w:rFonts w:ascii="Cambria" w:hAnsi="Cambria" w:cs="Cambria"/>
-          <w:b/>
-          <w:color w:val="000000" w:themeColor="text1"/>
-          <w:sz w:val="28"/>
-          <w:szCs w:val="28"/>
-          <w:lang w:val="en-US"/>
-        </w:rPr>
-      </w:pPr>
-    </w:p>
-    <w:p>
-      <w:pPr>
-        <w:rPr>
-          <w:rFonts w:ascii="Cambria" w:hAnsi="Cambria" w:cs="Cambria"/>
-          <w:b/>
-          <w:color w:val="000000" w:themeColor="text1"/>
-          <w:sz w:val="28"/>
-          <w:szCs w:val="28"/>
-          <w:lang w:val="en-US"/>
-        </w:rPr>
-      </w:pPr>
-    </w:p>
-    <w:p>
-      <w:pPr>
-        <w:rPr>
-          <w:rFonts w:ascii="Cambria" w:hAnsi="Cambria" w:cs="Cambria"/>
-          <w:b/>
-          <w:color w:val="000000" w:themeColor="text1"/>
-          <w:sz w:val="28"/>
-          <w:szCs w:val="28"/>
-          <w:lang w:val="en-US"/>
-        </w:rPr>
-      </w:pPr>
-    </w:p>
-    <w:p>
-      <w:pPr>
-        <w:rPr>
-          <w:rFonts w:ascii="Cambria" w:hAnsi="Cambria" w:cs="Cambria"/>
-          <w:b/>
-          <w:color w:val="000000" w:themeColor="text1"/>
-          <w:sz w:val="28"/>
-          <w:szCs w:val="28"/>
-          <w:lang w:val="en-US"/>
-        </w:rPr>
-      </w:pPr>
-    </w:p>
-    <w:p>
-      <w:pPr>
-        <w:rPr>
-          <w:rFonts w:ascii="Cambria" w:hAnsi="Cambria" w:cs="Cambria"/>
-          <w:b/>
-          <w:color w:val="000000" w:themeColor="text1"/>
-          <w:sz w:val="28"/>
-          <w:szCs w:val="28"/>
-          <w:lang w:val="en-US"/>
-        </w:rPr>
-      </w:pPr>
-    </w:p>
-    <w:p>
-      <w:pPr>
-        <w:rPr>
-          <w:rFonts w:ascii="Cambria" w:hAnsi="Cambria" w:cs="Cambria"/>
-          <w:b/>
-          <w:color w:val="000000" w:themeColor="text1"/>
-          <w:sz w:val="28"/>
-          <w:szCs w:val="28"/>
-          <w:lang w:val="en-US"/>
-        </w:rPr>
-      </w:pPr>
-    </w:p>
-    <w:p>
-      <w:pPr>
-        <w:rPr>
-          <w:rFonts w:ascii="Cambria" w:hAnsi="Cambria" w:cs="Cambria"/>
-          <w:b/>
-          <w:color w:val="000000" w:themeColor="text1"/>
-          <w:sz w:val="28"/>
-          <w:szCs w:val="28"/>
-          <w:lang w:val="en-US"/>
-        </w:rPr>
-      </w:pPr>
-    </w:p>
-    <w:p>
-      <w:pPr>
-        <w:rPr>
-          <w:rFonts w:ascii="Cambria" w:hAnsi="Cambria" w:cs="Cambria"/>
-          <w:b/>
-          <w:color w:val="000000" w:themeColor="text1"/>
-          <w:sz w:val="28"/>
-          <w:szCs w:val="28"/>
-          <w:lang w:val="en-US"/>
-        </w:rPr>
-      </w:pPr>
-    </w:p>
-    <w:p>
-      <w:pPr>
-        <w:rPr>
-          <w:rFonts w:ascii="Cambria" w:hAnsi="Cambria" w:cs="Cambria"/>
-          <w:b/>
-          <w:color w:val="000000" w:themeColor="text1"/>
-          <w:sz w:val="28"/>
-          <w:szCs w:val="28"/>
-          <w:lang w:val="en-US"/>
-        </w:rPr>
-      </w:pPr>
-    </w:p>
-    <w:p>
-      <w:pPr>
-        <w:rPr>
-          <w:rFonts w:ascii="Cambria" w:hAnsi="Cambria" w:cs="Cambria"/>
-          <w:b/>
-          <w:color w:val="000000" w:themeColor="text1"/>
-          <w:sz w:val="28"/>
-          <w:szCs w:val="28"/>
-          <w:lang w:val="en-US"/>
-        </w:rPr>
-      </w:pPr>
-    </w:p>
-    <w:p>
-      <w:pPr>
-        <w:rPr>
-          <w:rFonts w:ascii="Cambria" w:hAnsi="Cambria" w:cs="Cambria"/>
-          <w:b/>
-          <w:color w:val="000000" w:themeColor="text1"/>
-          <w:sz w:val="28"/>
-          <w:szCs w:val="28"/>
-          <w:lang w:val="en-US"/>
-        </w:rPr>
-      </w:pPr>
-    </w:p>
-    <w:p>
-      <w:pPr>
-        <w:rPr>
-          <w:rFonts w:ascii="Cambria" w:hAnsi="Cambria" w:cs="Cambria"/>
-          <w:b/>
-          <w:color w:val="000000" w:themeColor="text1"/>
-          <w:sz w:val="28"/>
-          <w:szCs w:val="28"/>
-          <w:lang w:val="en-US"/>
-        </w:rPr>
-      </w:pPr>
-    </w:p>
-    <w:p>
-      <w:pPr>
-        <w:rPr>
-          <w:rFonts w:ascii="Cambria" w:hAnsi="Cambria" w:cs="Cambria"/>
-          <w:b/>
-          <w:color w:val="000000" w:themeColor="text1"/>
-          <w:sz w:val="28"/>
-          <w:szCs w:val="28"/>
-          <w:lang w:val="en-US"/>
-        </w:rPr>
-      </w:pPr>
-    </w:p>
-    <w:p>
-      <w:pPr>
-        <w:rPr>
-          <w:rFonts w:ascii="Cambria" w:hAnsi="Cambria" w:cs="Cambria"/>
-          <w:b/>
-          <w:color w:val="000000" w:themeColor="text1"/>
-          <w:sz w:val="28"/>
-          <w:szCs w:val="28"/>
-          <w:lang w:val="en-US"/>
-        </w:rPr>
-      </w:pPr>
-    </w:p>
-    <w:p>
-      <w:pPr>
-        <w:rPr>
-          <w:rFonts w:ascii="Cambria" w:hAnsi="Cambria" w:cs="Cambria"/>
-          <w:b/>
-          <w:color w:val="000000" w:themeColor="text1"/>
-          <w:sz w:val="28"/>
-          <w:szCs w:val="28"/>
-          <w:lang w:val="en-US"/>
-        </w:rPr>
-      </w:pPr>
-    </w:p>
-    <w:p>
-      <w:pPr>
-        <w:rPr>
-          <w:rFonts w:ascii="Cambria" w:hAnsi="Cambria" w:cs="Cambria"/>
-          <w:b/>
-          <w:color w:val="000000" w:themeColor="text1"/>
-          <w:sz w:val="28"/>
-          <w:szCs w:val="28"/>
-          <w:lang w:val="en-US"/>
-        </w:rPr>
-      </w:pPr>
-    </w:p>
-    <w:p>
-      <w:pPr>
-        <w:rPr>
-          <w:rFonts w:ascii="Cambria" w:hAnsi="Cambria" w:cs="Cambria"/>
-          <w:b/>
-          <w:color w:val="000000" w:themeColor="text1"/>
-          <w:sz w:val="28"/>
-          <w:szCs w:val="28"/>
-          <w:lang w:val="en-US"/>
-        </w:rPr>
-      </w:pPr>
-    </w:p>
-    <w:p>
-      <w:pPr>
-        <w:rPr>
-          <w:rFonts w:ascii="Cambria" w:hAnsi="Cambria" w:cs="Cambria"/>
-          <w:b/>
-          <w:color w:val="000000" w:themeColor="text1"/>
-          <w:sz w:val="44"/>
-          <w:szCs w:val="44"/>
-          <w:lang w:val="en-US"/>
-        </w:rPr>
-      </w:pPr>
-      <w:r>
-        <w:rPr>
-          <w:rFonts w:ascii="Cambria" w:hAnsi="Cambria" w:cs="Cambria"/>
-          <w:b/>
-          <w:color w:val="000000" w:themeColor="text1"/>
-          <w:sz w:val="44"/>
-          <w:szCs w:val="44"/>
-          <w:lang w:val="en-US"/>
-        </w:rPr>
-        <w:t>Introduction</w:t>
-      </w:r>
+    </w:p>
+    <w:p>
+      <w:pPr>
+        <w:rPr>
+          <w:rFonts w:ascii="Cambria" w:hAnsi="Cambria" w:cs="Cambria"/>
+          <w:b/>
+          <w:color w:val="000000" w:themeColor="text1"/>
+          <w:sz w:val="24"/>
+          <w:szCs w:val="24"/>
+          <w:lang w:val="en-US"/>
+        </w:rPr>
+      </w:pPr>
+    </w:p>
+    <w:p>
+      <w:pPr>
+        <w:rPr>
+          <w:rFonts w:ascii="Cambria" w:hAnsi="Cambria" w:cs="Cambria"/>
+          <w:b/>
+          <w:color w:val="000000" w:themeColor="text1"/>
+          <w:sz w:val="24"/>
+          <w:szCs w:val="24"/>
+          <w:lang w:val="en-US"/>
+        </w:rPr>
+      </w:pPr>
+    </w:p>
+    <w:p>
+      <w:pPr>
+        <w:pStyle w:val="Paragrafoelenco"/>
+        <w:rPr>
+          <w:rFonts w:ascii="Cambria" w:hAnsi="Cambria" w:cs="Cambria"/>
+          <w:color w:val="000000" w:themeColor="text1"/>
+          <w:sz w:val="24"/>
+          <w:szCs w:val="24"/>
+          <w:lang w:val="en-US"/>
+        </w:rPr>
+      </w:pPr>
+    </w:p>
+    <w:p>
+      <w:pPr>
+        <w:pStyle w:val="Paragrafoelenco"/>
+        <w:rPr>
+          <w:rFonts w:ascii="Cambria" w:hAnsi="Cambria" w:cs="Cambria"/>
+          <w:color w:val="000000" w:themeColor="text1"/>
+          <w:sz w:val="24"/>
+          <w:szCs w:val="24"/>
+          <w:lang w:val="en-US"/>
+        </w:rPr>
+      </w:pPr>
+    </w:p>
+    <w:p>
+      <w:pPr>
+        <w:rPr>
+          <w:rFonts w:ascii="Cambria" w:hAnsi="Cambria" w:cs="Cambria"/>
+          <w:color w:val="000000" w:themeColor="text1"/>
+          <w:sz w:val="24"/>
+          <w:szCs w:val="24"/>
+          <w:lang w:val="en-US"/>
+        </w:rPr>
+      </w:pPr>
+    </w:p>
+    <w:p>
+      <w:pPr>
+        <w:pStyle w:val="Paragrafoelenco"/>
+        <w:rPr>
+          <w:rFonts w:ascii="Cambria" w:hAnsi="Cambria" w:cs="Cambria"/>
+          <w:color w:val="000000" w:themeColor="text1"/>
+          <w:sz w:val="24"/>
+          <w:szCs w:val="24"/>
+          <w:lang w:val="en-US"/>
+        </w:rPr>
+      </w:pPr>
+    </w:p>
+    <w:p>
+      <w:pPr>
+        <w:pStyle w:val="Paragrafoelenco"/>
+        <w:rPr>
+          <w:rFonts w:ascii="Cambria" w:hAnsi="Cambria" w:cs="Cambria"/>
+          <w:color w:val="000000" w:themeColor="text1"/>
+          <w:sz w:val="24"/>
+          <w:szCs w:val="24"/>
+          <w:lang w:val="en-US"/>
+        </w:rPr>
+      </w:pPr>
+    </w:p>
+    <w:p>
+      <w:pPr>
+        <w:pStyle w:val="Paragrafoelenco"/>
+        <w:rPr>
+          <w:rFonts w:ascii="Cambria" w:hAnsi="Cambria" w:cs="Cambria"/>
+          <w:color w:val="000000" w:themeColor="text1"/>
+          <w:sz w:val="24"/>
+          <w:szCs w:val="24"/>
+          <w:lang w:val="en-US"/>
+        </w:rPr>
+      </w:pPr>
+    </w:p>
+    <w:p>
+      <w:pPr>
+        <w:pStyle w:val="Paragrafoelenco"/>
+        <w:rPr>
+          <w:rFonts w:ascii="Cambria" w:hAnsi="Cambria" w:cs="Cambria"/>
+          <w:color w:val="000000" w:themeColor="text1"/>
+          <w:sz w:val="24"/>
+          <w:szCs w:val="24"/>
+          <w:lang w:val="en-US"/>
+        </w:rPr>
+      </w:pPr>
+    </w:p>
+    <w:p>
+      <w:pPr>
+        <w:pStyle w:val="Paragrafoelenco"/>
+        <w:rPr>
+          <w:rFonts w:ascii="Cambria" w:hAnsi="Cambria" w:cs="Cambria"/>
+          <w:color w:val="000000" w:themeColor="text1"/>
+          <w:sz w:val="24"/>
+          <w:szCs w:val="24"/>
+          <w:lang w:val="en-US"/>
+        </w:rPr>
+      </w:pPr>
+    </w:p>
+    <w:p>
+      <w:pPr>
+        <w:pStyle w:val="Paragrafoelenco"/>
+        <w:rPr>
+          <w:rFonts w:ascii="Cambria" w:hAnsi="Cambria" w:cs="Cambria"/>
+          <w:color w:val="000000" w:themeColor="text1"/>
+          <w:sz w:val="24"/>
+          <w:szCs w:val="24"/>
+          <w:lang w:val="en-US"/>
+        </w:rPr>
+      </w:pPr>
+    </w:p>
+    <w:p>
+      <w:pPr>
+        <w:rPr>
+          <w:rFonts w:ascii="Cambria" w:hAnsi="Cambria" w:cs="Cambria"/>
+          <w:b/>
+          <w:color w:val="000000" w:themeColor="text1"/>
+          <w:sz w:val="28"/>
+          <w:szCs w:val="28"/>
+          <w:lang w:val="en-US"/>
+        </w:rPr>
+      </w:pPr>
+    </w:p>
+    <w:p>
+      <w:pPr>
+        <w:rPr>
+          <w:rFonts w:ascii="Cambria" w:hAnsi="Cambria" w:cs="Cambria"/>
+          <w:b/>
+          <w:color w:val="000000" w:themeColor="text1"/>
+          <w:sz w:val="28"/>
+          <w:szCs w:val="28"/>
+          <w:lang w:val="en-US"/>
+        </w:rPr>
+      </w:pPr>
+    </w:p>
+    <w:p>
+      <w:pPr>
+        <w:rPr>
+          <w:rFonts w:ascii="Cambria" w:hAnsi="Cambria" w:cs="Cambria"/>
+          <w:b/>
+          <w:color w:val="000000" w:themeColor="text1"/>
+          <w:sz w:val="28"/>
+          <w:szCs w:val="28"/>
+          <w:lang w:val="en-US"/>
+        </w:rPr>
+      </w:pPr>
+    </w:p>
+    <w:p>
+      <w:pPr>
+        <w:rPr>
+          <w:rFonts w:ascii="Cambria" w:hAnsi="Cambria" w:cs="Cambria"/>
+          <w:b/>
+          <w:color w:val="000000" w:themeColor="text1"/>
+          <w:sz w:val="28"/>
+          <w:szCs w:val="28"/>
+          <w:lang w:val="en-US"/>
+        </w:rPr>
+      </w:pPr>
+    </w:p>
+    <w:p>
+      <w:pPr>
+        <w:rPr>
+          <w:rFonts w:ascii="Cambria" w:hAnsi="Cambria" w:cs="Cambria"/>
+          <w:b/>
+          <w:color w:val="000000" w:themeColor="text1"/>
+          <w:sz w:val="28"/>
+          <w:szCs w:val="28"/>
+          <w:lang w:val="en-US"/>
+        </w:rPr>
+      </w:pPr>
     </w:p>
     <w:p>
       <w:pPr>
@@ -1808,6 +3236,7 @@
         <w:color w:val="808080" w:themeColor="background1" w:themeShade="80"/>
         <w:sz w:val="20"/>
         <w:szCs w:val="20"/>
+        <w:lang w:val="en-US"/>
       </w:rPr>
       <mc:AlternateContent>
         <mc:Choice Requires="wpg">
@@ -2121,7 +3550,7 @@
                                 <w:sz w:val="24"/>
                                 <w:szCs w:val="24"/>
                               </w:rPr>
-                              <w:t>3</w:t>
+                              <w:t>5</w:t>
                             </w:r>
                             <w:r>
                               <w:rPr>
@@ -2163,16 +3592,16 @@
         </mc:Choice>
         <mc:Fallback>
           <w:pict>
-            <v:group id="Gruppo 158" o:spid="_x0000_s1026" style="position:absolute;margin-left:0;margin-top:0;width:133.9pt;height:80.65pt;z-index:251659264;mso-top-percent:23;mso-position-horizontal:left;mso-position-horizontal-relative:page;mso-position-vertical-relative:page;mso-top-percent:23;mso-width-relative:margin;mso-height-relative:margin" coordsize="17007,10241" o:gfxdata="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">
-              <v:group id="Gruppo 159" o:spid="_x0000_s1027" style="position:absolute;width:17007;height:10241" coordsize="17007,10241" o:gfxdata="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">
-                <v:rect id="Rettangolo 160" o:spid="_x0000_s1028" style="position:absolute;width:17007;height:10241;visibility:visible;mso-wrap-style:square;v-text-anchor:middle" o:gfxdata="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" fillcolor="white [3212]" stroked="f" strokeweight="1pt">
+            <v:group id="Gruppo 158" o:spid="_x0000_s1031" style="position:absolute;margin-left:0;margin-top:0;width:133.9pt;height:80.65pt;z-index:251659264;mso-top-percent:23;mso-position-horizontal:left;mso-position-horizontal-relative:page;mso-position-vertical-relative:page;mso-top-percent:23;mso-width-relative:margin;mso-height-relative:margin" coordsize="17007,10241" o:gfxdata="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">
+              <v:group id="Gruppo 159" o:spid="_x0000_s1032" style="position:absolute;width:17007;height:10241" coordsize="17007,10241" o:gfxdata="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">
+                <v:rect id="Rettangolo 160" o:spid="_x0000_s1033" style="position:absolute;width:17007;height:10241;visibility:visible;mso-wrap-style:square;v-text-anchor:middle" o:gfxdata="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" fillcolor="white [3212]" stroked="f" strokeweight="1pt">
                   <v:fill opacity="0"/>
                 </v:rect>
-                <v:shape id="Rettangolo 1" o:spid="_x0000_s1029" style="position:absolute;left:2286;width:14630;height:10149;visibility:visible;mso-wrap-style:square;v-text-anchor:middle" coordsize="1462822,1014481" o:gfxdata="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" path="m,l1462822,,910372,376306,,1014481,,xe" fillcolor="#5b9bd5 [3204]" stroked="f" strokeweight="1pt">
+                <v:shape id="Rettangolo 1" o:spid="_x0000_s1034" style="position:absolute;left:2286;width:14630;height:10149;visibility:visible;mso-wrap-style:square;v-text-anchor:middle" coordsize="1462822,1014481" o:gfxdata="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" path="m,l1462822,,910372,376306,,1014481,,xe" fillcolor="#5b9bd5 [3204]" stroked="f" strokeweight="1pt">
                   <v:stroke joinstyle="miter"/>
                   <v:path arrowok="t" o:connecttype="custom" o:connectlocs="0,0;1463040,0;910508,376493;0,1014984;0,0" o:connectangles="0,0,0,0,0"/>
                 </v:shape>
-                <v:rect id="Rettangolo 162" o:spid="_x0000_s1030" style="position:absolute;left:2286;width:14721;height:10241;visibility:visible;mso-wrap-style:square;v-text-anchor:middle" o:gfxdata="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" stroked="f" strokeweight="1pt">
+                <v:rect id="Rettangolo 162" o:spid="_x0000_s1035" style="position:absolute;left:2286;width:14721;height:10241;visibility:visible;mso-wrap-style:square;v-text-anchor:middle" o:gfxdata="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" stroked="f" strokeweight="1pt">
                   <v:fill r:id="rId2" o:title="" recolor="t" rotate="t" type="frame"/>
                 </v:rect>
               </v:group>
@@ -2180,7 +3609,7 @@
                 <v:stroke joinstyle="miter"/>
                 <v:path gradientshapeok="t" o:connecttype="rect"/>
               </v:shapetype>
-              <v:shape id="Casella di testo 163" o:spid="_x0000_s1031" type="#_x0000_t202" style="position:absolute;left:761;top:189;width:8287;height:4097;flip:x;visibility:visible;mso-wrap-style:square;v-text-anchor:middle" o:gfxdata="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" filled="f" stroked="f" strokeweight=".5pt">
+              <v:shape id="Casella di testo 163" o:spid="_x0000_s1036" type="#_x0000_t202" style="position:absolute;left:761;top:189;width:8287;height:4097;flip:x;visibility:visible;mso-wrap-style:square;v-text-anchor:middle" o:gfxdata="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" filled="f" stroked="f" strokeweight=".5pt">
                 <v:textbox inset=",7.2pt,,7.2pt">
                   <w:txbxContent>
                     <w:p>
@@ -2224,7 +3653,7 @@
                           <w:sz w:val="24"/>
                           <w:szCs w:val="24"/>
                         </w:rPr>
-                        <w:t>3</w:t>
+                        <w:t>5</w:t>
                       </w:r>
                       <w:r>
                         <w:rPr>
@@ -2262,6 +3691,458 @@
 <file path=word/numbering.xml><?xml version="1.0" encoding="utf-8"?>
 <w:numbering xmlns:wpc="http://schemas.microsoft.com/office/word/2010/wordprocessingCanvas" xmlns:mc="http://schemas.openxmlformats.org/markup-compatibility/2006" xmlns:o="urn:schemas-microsoft-com:office:office" xmlns:r="http://schemas.openxmlformats.org/officeDocument/2006/relationships" xmlns:m="http://schemas.openxmlformats.org/officeDocument/2006/math" xmlns:v="urn:schemas-microsoft-com:vml" xmlns:wp14="http://schemas.microsoft.com/office/word/2010/wordprocessingDrawing" xmlns:wp="http://schemas.openxmlformats.org/drawingml/2006/wordprocessingDrawing" xmlns:w10="urn:schemas-microsoft-com:office:word" xmlns:w="http://schemas.openxmlformats.org/wordprocessingml/2006/main" xmlns:w14="http://schemas.microsoft.com/office/word/2010/wordml" xmlns:w15="http://schemas.microsoft.com/office/word/2012/wordml" xmlns:wpg="http://schemas.microsoft.com/office/word/2010/wordprocessingGroup" xmlns:wpi="http://schemas.microsoft.com/office/word/2010/wordprocessingInk" xmlns:wne="http://schemas.microsoft.com/office/word/2006/wordml" xmlns:wps="http://schemas.microsoft.com/office/word/2010/wordprocessingShape" mc:Ignorable="w14 w15 wp14">
   <w:abstractNum w:abstractNumId="0" w15:restartNumberingAfterBreak="0">
+    <w:nsid w:val="05A83AE4"/>
+    <w:multiLevelType w:val="multilevel"/>
+    <w:tmpl w:val="FD66B500"/>
+    <w:lvl w:ilvl="0">
+      <w:start w:val="1"/>
+      <w:numFmt w:val="decimal"/>
+      <w:lvlText w:val="%1"/>
+      <w:lvlJc w:val="left"/>
+      <w:pPr>
+        <w:ind w:left="465" w:hanging="465"/>
+      </w:pPr>
+      <w:rPr>
+        <w:rFonts w:hint="default"/>
+      </w:rPr>
+    </w:lvl>
+    <w:lvl w:ilvl="1">
+      <w:start w:val="1"/>
+      <w:numFmt w:val="decimal"/>
+      <w:lvlText w:val="%1.%2"/>
+      <w:lvlJc w:val="left"/>
+      <w:pPr>
+        <w:ind w:left="1440" w:hanging="720"/>
+      </w:pPr>
+      <w:rPr>
+        <w:rFonts w:hint="default"/>
+      </w:rPr>
+    </w:lvl>
+    <w:lvl w:ilvl="2">
+      <w:start w:val="1"/>
+      <w:numFmt w:val="decimal"/>
+      <w:lvlText w:val="%1.%2.%3"/>
+      <w:lvlJc w:val="left"/>
+      <w:pPr>
+        <w:ind w:left="2160" w:hanging="720"/>
+      </w:pPr>
+      <w:rPr>
+        <w:rFonts w:hint="default"/>
+      </w:rPr>
+    </w:lvl>
+    <w:lvl w:ilvl="3">
+      <w:start w:val="1"/>
+      <w:numFmt w:val="decimal"/>
+      <w:lvlText w:val="%1.%2.%3.%4"/>
+      <w:lvlJc w:val="left"/>
+      <w:pPr>
+        <w:ind w:left="3240" w:hanging="1080"/>
+      </w:pPr>
+      <w:rPr>
+        <w:rFonts w:hint="default"/>
+      </w:rPr>
+    </w:lvl>
+    <w:lvl w:ilvl="4">
+      <w:start w:val="1"/>
+      <w:numFmt w:val="decimal"/>
+      <w:lvlText w:val="%1.%2.%3.%4.%5"/>
+      <w:lvlJc w:val="left"/>
+      <w:pPr>
+        <w:ind w:left="4320" w:hanging="1440"/>
+      </w:pPr>
+      <w:rPr>
+        <w:rFonts w:hint="default"/>
+      </w:rPr>
+    </w:lvl>
+    <w:lvl w:ilvl="5">
+      <w:start w:val="1"/>
+      <w:numFmt w:val="decimal"/>
+      <w:lvlText w:val="%1.%2.%3.%4.%5.%6"/>
+      <w:lvlJc w:val="left"/>
+      <w:pPr>
+        <w:ind w:left="5040" w:hanging="1440"/>
+      </w:pPr>
+      <w:rPr>
+        <w:rFonts w:hint="default"/>
+      </w:rPr>
+    </w:lvl>
+    <w:lvl w:ilvl="6">
+      <w:start w:val="1"/>
+      <w:numFmt w:val="decimal"/>
+      <w:lvlText w:val="%1.%2.%3.%4.%5.%6.%7"/>
+      <w:lvlJc w:val="left"/>
+      <w:pPr>
+        <w:ind w:left="6120" w:hanging="1800"/>
+      </w:pPr>
+      <w:rPr>
+        <w:rFonts w:hint="default"/>
+      </w:rPr>
+    </w:lvl>
+    <w:lvl w:ilvl="7">
+      <w:start w:val="1"/>
+      <w:numFmt w:val="decimal"/>
+      <w:lvlText w:val="%1.%2.%3.%4.%5.%6.%7.%8"/>
+      <w:lvlJc w:val="left"/>
+      <w:pPr>
+        <w:ind w:left="7200" w:hanging="2160"/>
+      </w:pPr>
+      <w:rPr>
+        <w:rFonts w:hint="default"/>
+      </w:rPr>
+    </w:lvl>
+    <w:lvl w:ilvl="8">
+      <w:start w:val="1"/>
+      <w:numFmt w:val="decimal"/>
+      <w:lvlText w:val="%1.%2.%3.%4.%5.%6.%7.%8.%9"/>
+      <w:lvlJc w:val="left"/>
+      <w:pPr>
+        <w:ind w:left="7920" w:hanging="2160"/>
+      </w:pPr>
+      <w:rPr>
+        <w:rFonts w:hint="default"/>
+      </w:rPr>
+    </w:lvl>
+  </w:abstractNum>
+  <w:abstractNum w:abstractNumId="1" w15:restartNumberingAfterBreak="0">
+    <w:nsid w:val="11A46D49"/>
+    <w:multiLevelType w:val="multilevel"/>
+    <w:tmpl w:val="AF223D18"/>
+    <w:lvl w:ilvl="0">
+      <w:start w:val="1"/>
+      <w:numFmt w:val="decimal"/>
+      <w:lvlText w:val="%1"/>
+      <w:lvlJc w:val="left"/>
+      <w:pPr>
+        <w:ind w:left="390" w:hanging="390"/>
+      </w:pPr>
+      <w:rPr>
+        <w:rFonts w:hint="default"/>
+      </w:rPr>
+    </w:lvl>
+    <w:lvl w:ilvl="1">
+      <w:start w:val="2"/>
+      <w:numFmt w:val="decimal"/>
+      <w:lvlText w:val="%1.%2"/>
+      <w:lvlJc w:val="left"/>
+      <w:pPr>
+        <w:ind w:left="1440" w:hanging="720"/>
+      </w:pPr>
+      <w:rPr>
+        <w:rFonts w:hint="default"/>
+      </w:rPr>
+    </w:lvl>
+    <w:lvl w:ilvl="2">
+      <w:start w:val="1"/>
+      <w:numFmt w:val="decimal"/>
+      <w:lvlText w:val="%1.%2.%3"/>
+      <w:lvlJc w:val="left"/>
+      <w:pPr>
+        <w:ind w:left="2160" w:hanging="720"/>
+      </w:pPr>
+      <w:rPr>
+        <w:rFonts w:hint="default"/>
+      </w:rPr>
+    </w:lvl>
+    <w:lvl w:ilvl="3">
+      <w:start w:val="1"/>
+      <w:numFmt w:val="decimal"/>
+      <w:lvlText w:val="%1.%2.%3.%4"/>
+      <w:lvlJc w:val="left"/>
+      <w:pPr>
+        <w:ind w:left="3240" w:hanging="1080"/>
+      </w:pPr>
+      <w:rPr>
+        <w:rFonts w:hint="default"/>
+      </w:rPr>
+    </w:lvl>
+    <w:lvl w:ilvl="4">
+      <w:start w:val="1"/>
+      <w:numFmt w:val="decimal"/>
+      <w:lvlText w:val="%1.%2.%3.%4.%5"/>
+      <w:lvlJc w:val="left"/>
+      <w:pPr>
+        <w:ind w:left="4320" w:hanging="1440"/>
+      </w:pPr>
+      <w:rPr>
+        <w:rFonts w:hint="default"/>
+      </w:rPr>
+    </w:lvl>
+    <w:lvl w:ilvl="5">
+      <w:start w:val="1"/>
+      <w:numFmt w:val="decimal"/>
+      <w:lvlText w:val="%1.%2.%3.%4.%5.%6"/>
+      <w:lvlJc w:val="left"/>
+      <w:pPr>
+        <w:ind w:left="5040" w:hanging="1440"/>
+      </w:pPr>
+      <w:rPr>
+        <w:rFonts w:hint="default"/>
+      </w:rPr>
+    </w:lvl>
+    <w:lvl w:ilvl="6">
+      <w:start w:val="1"/>
+      <w:numFmt w:val="decimal"/>
+      <w:lvlText w:val="%1.%2.%3.%4.%5.%6.%7"/>
+      <w:lvlJc w:val="left"/>
+      <w:pPr>
+        <w:ind w:left="6120" w:hanging="1800"/>
+      </w:pPr>
+      <w:rPr>
+        <w:rFonts w:hint="default"/>
+      </w:rPr>
+    </w:lvl>
+    <w:lvl w:ilvl="7">
+      <w:start w:val="1"/>
+      <w:numFmt w:val="decimal"/>
+      <w:lvlText w:val="%1.%2.%3.%4.%5.%6.%7.%8"/>
+      <w:lvlJc w:val="left"/>
+      <w:pPr>
+        <w:ind w:left="7200" w:hanging="2160"/>
+      </w:pPr>
+      <w:rPr>
+        <w:rFonts w:hint="default"/>
+      </w:rPr>
+    </w:lvl>
+    <w:lvl w:ilvl="8">
+      <w:start w:val="1"/>
+      <w:numFmt w:val="decimal"/>
+      <w:lvlText w:val="%1.%2.%3.%4.%5.%6.%7.%8.%9"/>
+      <w:lvlJc w:val="left"/>
+      <w:pPr>
+        <w:ind w:left="7920" w:hanging="2160"/>
+      </w:pPr>
+      <w:rPr>
+        <w:rFonts w:hint="default"/>
+      </w:rPr>
+    </w:lvl>
+  </w:abstractNum>
+  <w:abstractNum w:abstractNumId="2" w15:restartNumberingAfterBreak="0">
+    <w:nsid w:val="4FC203DD"/>
+    <w:multiLevelType w:val="multilevel"/>
+    <w:tmpl w:val="CE287CA0"/>
+    <w:lvl w:ilvl="0">
+      <w:start w:val="1"/>
+      <w:numFmt w:val="decimal"/>
+      <w:lvlText w:val="%1"/>
+      <w:lvlJc w:val="left"/>
+      <w:pPr>
+        <w:ind w:left="465" w:hanging="465"/>
+      </w:pPr>
+      <w:rPr>
+        <w:rFonts w:hint="default"/>
+      </w:rPr>
+    </w:lvl>
+    <w:lvl w:ilvl="1">
+      <w:start w:val="1"/>
+      <w:numFmt w:val="decimal"/>
+      <w:lvlText w:val="%1.%2"/>
+      <w:lvlJc w:val="left"/>
+      <w:pPr>
+        <w:ind w:left="720" w:hanging="720"/>
+      </w:pPr>
+      <w:rPr>
+        <w:rFonts w:hint="default"/>
+      </w:rPr>
+    </w:lvl>
+    <w:lvl w:ilvl="2">
+      <w:start w:val="1"/>
+      <w:numFmt w:val="decimal"/>
+      <w:lvlText w:val="%1.%2.%3"/>
+      <w:lvlJc w:val="left"/>
+      <w:pPr>
+        <w:ind w:left="720" w:hanging="720"/>
+      </w:pPr>
+      <w:rPr>
+        <w:rFonts w:hint="default"/>
+      </w:rPr>
+    </w:lvl>
+    <w:lvl w:ilvl="3">
+      <w:start w:val="1"/>
+      <w:numFmt w:val="decimal"/>
+      <w:lvlText w:val="%1.%2.%3.%4"/>
+      <w:lvlJc w:val="left"/>
+      <w:pPr>
+        <w:ind w:left="1080" w:hanging="1080"/>
+      </w:pPr>
+      <w:rPr>
+        <w:rFonts w:hint="default"/>
+      </w:rPr>
+    </w:lvl>
+    <w:lvl w:ilvl="4">
+      <w:start w:val="1"/>
+      <w:numFmt w:val="decimal"/>
+      <w:lvlText w:val="%1.%2.%3.%4.%5"/>
+      <w:lvlJc w:val="left"/>
+      <w:pPr>
+        <w:ind w:left="1440" w:hanging="1440"/>
+      </w:pPr>
+      <w:rPr>
+        <w:rFonts w:hint="default"/>
+      </w:rPr>
+    </w:lvl>
+    <w:lvl w:ilvl="5">
+      <w:start w:val="1"/>
+      <w:numFmt w:val="decimal"/>
+      <w:lvlText w:val="%1.%2.%3.%4.%5.%6"/>
+      <w:lvlJc w:val="left"/>
+      <w:pPr>
+        <w:ind w:left="1440" w:hanging="1440"/>
+      </w:pPr>
+      <w:rPr>
+        <w:rFonts w:hint="default"/>
+      </w:rPr>
+    </w:lvl>
+    <w:lvl w:ilvl="6">
+      <w:start w:val="1"/>
+      <w:numFmt w:val="decimal"/>
+      <w:lvlText w:val="%1.%2.%3.%4.%5.%6.%7"/>
+      <w:lvlJc w:val="left"/>
+      <w:pPr>
+        <w:ind w:left="1800" w:hanging="1800"/>
+      </w:pPr>
+      <w:rPr>
+        <w:rFonts w:hint="default"/>
+      </w:rPr>
+    </w:lvl>
+    <w:lvl w:ilvl="7">
+      <w:start w:val="1"/>
+      <w:numFmt w:val="decimal"/>
+      <w:lvlText w:val="%1.%2.%3.%4.%5.%6.%7.%8"/>
+      <w:lvlJc w:val="left"/>
+      <w:pPr>
+        <w:ind w:left="2160" w:hanging="2160"/>
+      </w:pPr>
+      <w:rPr>
+        <w:rFonts w:hint="default"/>
+      </w:rPr>
+    </w:lvl>
+    <w:lvl w:ilvl="8">
+      <w:start w:val="1"/>
+      <w:numFmt w:val="decimal"/>
+      <w:lvlText w:val="%1.%2.%3.%4.%5.%6.%7.%8.%9"/>
+      <w:lvlJc w:val="left"/>
+      <w:pPr>
+        <w:ind w:left="2160" w:hanging="2160"/>
+      </w:pPr>
+      <w:rPr>
+        <w:rFonts w:hint="default"/>
+      </w:rPr>
+    </w:lvl>
+  </w:abstractNum>
+  <w:abstractNum w:abstractNumId="3" w15:restartNumberingAfterBreak="0">
+    <w:nsid w:val="5649034B"/>
+    <w:multiLevelType w:val="hybridMultilevel"/>
+    <w:tmpl w:val="F844FAA2"/>
+    <w:lvl w:ilvl="0" w:tplc="04090001">
+      <w:start w:val="1"/>
+      <w:numFmt w:val="bullet"/>
+      <w:lvlText w:val=""/>
+      <w:lvlJc w:val="left"/>
+      <w:pPr>
+        <w:ind w:left="720" w:hanging="360"/>
+      </w:pPr>
+      <w:rPr>
+        <w:rFonts w:ascii="Symbol" w:hAnsi="Symbol" w:hint="default"/>
+      </w:rPr>
+    </w:lvl>
+    <w:lvl w:ilvl="1" w:tplc="04090003" w:tentative="1">
+      <w:start w:val="1"/>
+      <w:numFmt w:val="bullet"/>
+      <w:lvlText w:val="o"/>
+      <w:lvlJc w:val="left"/>
+      <w:pPr>
+        <w:ind w:left="1440" w:hanging="360"/>
+      </w:pPr>
+      <w:rPr>
+        <w:rFonts w:ascii="Courier New" w:hAnsi="Courier New" w:cs="Courier New" w:hint="default"/>
+      </w:rPr>
+    </w:lvl>
+    <w:lvl w:ilvl="2" w:tplc="04090005" w:tentative="1">
+      <w:start w:val="1"/>
+      <w:numFmt w:val="bullet"/>
+      <w:lvlText w:val=""/>
+      <w:lvlJc w:val="left"/>
+      <w:pPr>
+        <w:ind w:left="2160" w:hanging="360"/>
+      </w:pPr>
+      <w:rPr>
+        <w:rFonts w:ascii="Wingdings" w:hAnsi="Wingdings" w:hint="default"/>
+      </w:rPr>
+    </w:lvl>
+    <w:lvl w:ilvl="3" w:tplc="04090001" w:tentative="1">
+      <w:start w:val="1"/>
+      <w:numFmt w:val="bullet"/>
+      <w:lvlText w:val=""/>
+      <w:lvlJc w:val="left"/>
+      <w:pPr>
+        <w:ind w:left="2880" w:hanging="360"/>
+      </w:pPr>
+      <w:rPr>
+        <w:rFonts w:ascii="Symbol" w:hAnsi="Symbol" w:hint="default"/>
+      </w:rPr>
+    </w:lvl>
+    <w:lvl w:ilvl="4" w:tplc="04090003" w:tentative="1">
+      <w:start w:val="1"/>
+      <w:numFmt w:val="bullet"/>
+      <w:lvlText w:val="o"/>
+      <w:lvlJc w:val="left"/>
+      <w:pPr>
+        <w:ind w:left="3600" w:hanging="360"/>
+      </w:pPr>
+      <w:rPr>
+        <w:rFonts w:ascii="Courier New" w:hAnsi="Courier New" w:cs="Courier New" w:hint="default"/>
+      </w:rPr>
+    </w:lvl>
+    <w:lvl w:ilvl="5" w:tplc="04090005" w:tentative="1">
+      <w:start w:val="1"/>
+      <w:numFmt w:val="bullet"/>
+      <w:lvlText w:val=""/>
+      <w:lvlJc w:val="left"/>
+      <w:pPr>
+        <w:ind w:left="4320" w:hanging="360"/>
+      </w:pPr>
+      <w:rPr>
+        <w:rFonts w:ascii="Wingdings" w:hAnsi="Wingdings" w:hint="default"/>
+      </w:rPr>
+    </w:lvl>
+    <w:lvl w:ilvl="6" w:tplc="04090001" w:tentative="1">
+      <w:start w:val="1"/>
+      <w:numFmt w:val="bullet"/>
+      <w:lvlText w:val=""/>
+      <w:lvlJc w:val="left"/>
+      <w:pPr>
+        <w:ind w:left="5040" w:hanging="360"/>
+      </w:pPr>
+      <w:rPr>
+        <w:rFonts w:ascii="Symbol" w:hAnsi="Symbol" w:hint="default"/>
+      </w:rPr>
+    </w:lvl>
+    <w:lvl w:ilvl="7" w:tplc="04090003" w:tentative="1">
+      <w:start w:val="1"/>
+      <w:numFmt w:val="bullet"/>
+      <w:lvlText w:val="o"/>
+      <w:lvlJc w:val="left"/>
+      <w:pPr>
+        <w:ind w:left="5760" w:hanging="360"/>
+      </w:pPr>
+      <w:rPr>
+        <w:rFonts w:ascii="Courier New" w:hAnsi="Courier New" w:cs="Courier New" w:hint="default"/>
+      </w:rPr>
+    </w:lvl>
+    <w:lvl w:ilvl="8" w:tplc="04090005" w:tentative="1">
+      <w:start w:val="1"/>
+      <w:numFmt w:val="bullet"/>
+      <w:lvlText w:val=""/>
+      <w:lvlJc w:val="left"/>
+      <w:pPr>
+        <w:ind w:left="6480" w:hanging="360"/>
+      </w:pPr>
+      <w:rPr>
+        <w:rFonts w:ascii="Wingdings" w:hAnsi="Wingdings" w:hint="default"/>
+      </w:rPr>
+    </w:lvl>
+  </w:abstractNum>
+  <w:abstractNum w:abstractNumId="4" w15:restartNumberingAfterBreak="0">
     <w:nsid w:val="63575728"/>
     <w:multiLevelType w:val="multilevel"/>
     <w:tmpl w:val="9E2CAAF6"/>
@@ -2385,7 +4266,19 @@
     </w:lvl>
   </w:abstractNum>
   <w:num w:numId="1">
+    <w:abstractNumId w:val="4"/>
+  </w:num>
+  <w:num w:numId="2">
+    <w:abstractNumId w:val="2"/>
+  </w:num>
+  <w:num w:numId="3">
     <w:abstractNumId w:val="0"/>
+  </w:num>
+  <w:num w:numId="4">
+    <w:abstractNumId w:val="1"/>
+  </w:num>
+  <w:num w:numId="5">
+    <w:abstractNumId w:val="3"/>
   </w:num>
 </w:numbering>
 </file>
@@ -2882,6 +4775,17 @@
       <w:bCs/>
     </w:rPr>
   </w:style>
+  <w:style w:type="paragraph" w:styleId="Paragrafoelenco">
+    <w:name w:val="List Paragraph"/>
+    <w:basedOn w:val="Normale"/>
+    <w:uiPriority w:val="34"/>
+    <w:qFormat/>
+    <w:rsid w:val="009B59DA"/>
+    <w:pPr>
+      <w:ind w:left="720"/>
+      <w:contextualSpacing/>
+    </w:pPr>
+  </w:style>
 </w:styles>
 </file>
 

</xml_diff>